<commit_message>
MP3 - Fix up MP3
</commit_message>
<xml_diff>
--- a/MP3/shung_alex_assignment3.docx
+++ b/MP3/shung_alex_assignment3.docx
@@ -1,15 +1,25 @@
 
 <file path=word/document.xml><?xml version="1.0" encoding="utf-8"?>
-<w:document xmlns:wpc="http://schemas.microsoft.com/office/word/2010/wordprocessingCanvas" xmlns:mo="http://schemas.microsoft.com/office/mac/office/2008/main" xmlns:mc="http://schemas.openxmlformats.org/markup-compatibility/2006" xmlns:mv="urn:schemas-microsoft-com:mac:vml" xmlns:o="urn:schemas-microsoft-com:office:office" xmlns:r="http://schemas.openxmlformats.org/officeDocument/2006/relationships" xmlns:m="http://schemas.openxmlformats.org/officeDocument/2006/math" xmlns:v="urn:schemas-microsoft-com:vml" xmlns:wp14="http://schemas.microsoft.com/office/word/2010/wordprocessingDrawing" xmlns:wp="http://schemas.openxmlformats.org/drawingml/2006/wordprocessingDrawing" xmlns:w10="urn:schemas-microsoft-com:office:word" xmlns:w="http://schemas.openxmlformats.org/wordprocessingml/2006/main" xmlns:w14="http://schemas.microsoft.com/office/word/2010/wordml" xmlns:w15="http://schemas.microsoft.com/office/word/2012/wordml" xmlns:wpg="http://schemas.microsoft.com/office/word/2010/wordprocessingGroup" xmlns:wpi="http://schemas.microsoft.com/office/word/2010/wordprocessingInk" xmlns:wne="http://schemas.microsoft.com/office/word/2006/wordml" xmlns:wps="http://schemas.microsoft.com/office/word/2010/wordprocessingShape" mc:Ignorable="w14 w15 wp14">
+<w:document xmlns:wpc="http://schemas.microsoft.com/office/word/2010/wordprocessingCanvas" xmlns:mc="http://schemas.openxmlformats.org/markup-compatibility/2006" xmlns:o="urn:schemas-microsoft-com:office:office" xmlns:r="http://schemas.openxmlformats.org/officeDocument/2006/relationships" xmlns:m="http://schemas.openxmlformats.org/officeDocument/2006/math" xmlns:v="urn:schemas-microsoft-com:vml" xmlns:wp14="http://schemas.microsoft.com/office/word/2010/wordprocessingDrawing" xmlns:wp="http://schemas.openxmlformats.org/drawingml/2006/wordprocessingDrawing" xmlns:w10="urn:schemas-microsoft-com:office:word" xmlns:w="http://schemas.openxmlformats.org/wordprocessingml/2006/main" xmlns:w14="http://schemas.microsoft.com/office/word/2010/wordml" xmlns:wpg="http://schemas.microsoft.com/office/word/2010/wordprocessingGroup" xmlns:wpi="http://schemas.microsoft.com/office/word/2010/wordprocessingInk" xmlns:wne="http://schemas.microsoft.com/office/word/2006/wordml" xmlns:wps="http://schemas.microsoft.com/office/word/2010/wordprocessingShape" mc:Ignorable="w14 wp14">
   <w:body>
     <w:p>
       <w:r>
-        <w:t>Alex Shung</w:t>
-      </w:r>
-    </w:p>
-    <w:p>
-      <w:r>
-        <w:t>Netid: ashung2</w:t>
+        <w:t xml:space="preserve">Alex </w:t>
+      </w:r>
+      <w:proofErr w:type="spellStart"/>
+      <w:r>
+        <w:t>Shung</w:t>
+      </w:r>
+      <w:proofErr w:type="spellEnd"/>
+    </w:p>
+    <w:p>
+      <w:proofErr w:type="spellStart"/>
+      <w:r>
+        <w:t>Netid</w:t>
+      </w:r>
+      <w:proofErr w:type="spellEnd"/>
+      <w:r>
+        <w:t>: ashung2</w:t>
       </w:r>
     </w:p>
     <w:p>
@@ -47,8 +57,13 @@
         <w:tab/>
         <w:t xml:space="preserve">During training, the numbers were read in from the text file and converted to a 2d </w:t>
       </w:r>
-      <w:r>
-        <w:t>numpy matrix</w:t>
+      <w:proofErr w:type="spellStart"/>
+      <w:r>
+        <w:t>numpy</w:t>
+      </w:r>
+      <w:proofErr w:type="spellEnd"/>
+      <w:r>
+        <w:t xml:space="preserve"> matrix</w:t>
       </w:r>
       <w:r>
         <w:t xml:space="preserve"> of integers where a 0 represented whitespace, and a 1 represented everything else. The labels were also read in, and the count of each label was taken using Python’s Counter, which returns a dictionary from the value it discovered to the number of times it discovered. This was essentially the number of instances that any class was seen in the training set. Class priors were built by dividing the number of labels provided for that class by the total number of labels provided, and stored in a map from the class to the prior. </w:t>
@@ -59,9 +74,19 @@
         <w:tab/>
         <w:t xml:space="preserve">A class to features map was then initialized with a smoothing constant. The map was initialized to a 2d 28 x 28 </w:t>
       </w:r>
-      <w:r>
-        <w:t>numpy matrix</w:t>
-      </w:r>
+      <w:proofErr w:type="spellStart"/>
+      <w:r>
+        <w:t>numpy</w:t>
+      </w:r>
+      <w:proofErr w:type="spellEnd"/>
+      <w:r>
+        <w:t xml:space="preserve"> </w:t>
+      </w:r>
+      <w:proofErr w:type="gramStart"/>
+      <w:r>
+        <w:t>matrix</w:t>
+      </w:r>
+      <w:proofErr w:type="gramEnd"/>
       <w:r>
         <w:t xml:space="preserve"> where each cell contained the smoothing constant provided</w:t>
       </w:r>
@@ -78,19 +103,66 @@
         <w:t xml:space="preserve"> </w:t>
       </w:r>
       <w:r>
-        <w:t>Then for each number represented as a matrix read in from the text file, the label was used as the key to obtain the 2d features matrix associated with that class, and this number was added to the features. The end result is a map which has the class as the key and the feature matrix which has the number of times any particular pixel was 1. This feature matrix was then divided by the number of instances that the class appeared in, from the classCounter described previously, plus 2 as part of the smoothing constant as the values that could be taken were either 1 or 0. The feature matrix now represented the probability that any given pixel was turned on across the training data for that particular class, and was thus the likelihood estimates for the class. This map of key to feature matrix / likelihood matrix and the class priors were passed in to the next phase: Testing.</w:t>
-      </w:r>
-    </w:p>
-    <w:p/>
+        <w:t xml:space="preserve">Then for each number represented as a matrix read in from the text file, the label was used as the key to obtain the 2d features matrix associated with that class, and this number was added to the features. The end result is a map which has the class as the key and the feature matrix which has the number of times any particular pixel was 1. This feature matrix was then divided by the number of instances that the class appeared in, from the </w:t>
+      </w:r>
+      <w:proofErr w:type="spellStart"/>
+      <w:r>
+        <w:t>classCounter</w:t>
+      </w:r>
+      <w:proofErr w:type="spellEnd"/>
+      <w:r>
+        <w:t xml:space="preserve"> described previously, plus 2 as part of the smoothing constant as the values that could be taken were either 1 or 0. The feature matrix now represented the probability that any given pixel was turned on across the training data for that particular class, and was thus the likelihood estimates for the class</w:t>
+      </w:r>
+      <w:r>
+        <w:t xml:space="preserve"> (however not the log likelihood)</w:t>
+      </w:r>
+      <w:r>
+        <w:t>. This map of key to feature matrix / likelihood matrix and the class priors were passed in to the next phase: Testing.</w:t>
+      </w:r>
+    </w:p>
     <w:p>
       <w:pPr>
         <w:ind w:firstLine="720"/>
       </w:pPr>
       <w:r>
-        <w:t>The best smoothing constant was identified using findBestSmoothingConstant, which for a range from 0.1 to 2.0 in 0.2 increments set the value of the smoothing constant. The class to features map was then initialized with that constant, and then testing was done on the training data to see how many it correctly classified.</w:t>
-      </w:r>
-      <w:r>
-        <w:t xml:space="preserve"> This way the testing data was completely shielded from the hyper parameter tuning. I could / should have used a hold out set, where an additional portion of the training data was set aside to tune this hyper parameter. The smoothing constant which produced the greatest number of correct classifications on the training data was selected as the hyper parameter, and that seemed to be 0.1.</w:t>
+        <w:t xml:space="preserve">The best smoothing constant was identified using </w:t>
+      </w:r>
+      <w:proofErr w:type="spellStart"/>
+      <w:r>
+        <w:t>findBestSmoothingConstant</w:t>
+      </w:r>
+      <w:proofErr w:type="spellEnd"/>
+      <w:r>
+        <w:t>, which for a range from 0.1 to 2.0 in 0.2 increments set the v</w:t>
+      </w:r>
+      <w:r>
+        <w:t xml:space="preserve">alue of the smoothing constant. </w:t>
+      </w:r>
+      <w:r>
+        <w:t>The class to features map was then initialized with that constant, and then testing was done on the training data to see how many it correctly classified.</w:t>
+      </w:r>
+      <w:r>
+        <w:t xml:space="preserve"> </w:t>
+      </w:r>
+      <w:r>
+        <w:t xml:space="preserve">The smoothing constant which produced the greatest number of correct classifications was selected. </w:t>
+      </w:r>
+      <w:r>
+        <w:t>This way the testing data was completely shielded from the hyper parameter tuning. I could / should have used a hold out set, where an additional portion of the training data was set aside to tune this hyper parameter</w:t>
+      </w:r>
+      <w:r>
+        <w:t xml:space="preserve"> during the testing phase</w:t>
+      </w:r>
+      <w:r>
+        <w:t xml:space="preserve">. The smoothing constant which produced the greatest number of correct classifications on the </w:t>
+      </w:r>
+      <w:proofErr w:type="gramStart"/>
+      <w:r>
+        <w:t>training</w:t>
+      </w:r>
+      <w:proofErr w:type="gramEnd"/>
+      <w:r>
+        <w:t xml:space="preserve"> data was selected as the hyper parameter, and that seemed to be 0.1.</w:t>
       </w:r>
     </w:p>
     <w:p>
@@ -112,11 +184,27 @@
         <w:t xml:space="preserve">The test set was read in the same way as the training data. For each number in the read in numbers, it was compared against every class. For every class comparison, </w:t>
       </w:r>
       <w:r>
-        <w:t xml:space="preserve">the probability of each pixel matching with the class was the value of the likelihood matrix at that particular pixel’s location if that pixel was turned on / was a 1. If the pixel was not, or a 0, then the probability was one minus the value of the likelihood matrix at that location. The log of this </w:t>
+        <w:t xml:space="preserve">the probability of each pixel matching with the class was the value of the likelihood matrix at that particular pixel’s location if that pixel was turned on / was a 1. </w:t>
+      </w:r>
+      <w:proofErr w:type="gramStart"/>
+      <w:r>
+        <w:t xml:space="preserve">If the pixel was not, or a 0, then the </w:t>
       </w:r>
       <w:r>
         <w:lastRenderedPageBreak/>
-        <w:t xml:space="preserve">probability was summed across all pixels, and the log of the class prior was also added. The maximum probability across all classes was then used to identify the associated classification of the number (eg. If the probability of 0 was .8, and the probability of 1 was .5, the number would be classified as 0). The resulting classifications </w:t>
+        <w:t>probability was one minus the value of the likelihood matrix at that location.</w:t>
+      </w:r>
+      <w:proofErr w:type="gramEnd"/>
+      <w:r>
+        <w:t xml:space="preserve"> The log of this probability was summed across all pixels, and the log of the class prior was also added. The maximum probability across all classes was then used to identify the associated classification of the number (</w:t>
+      </w:r>
+      <w:proofErr w:type="spellStart"/>
+      <w:r>
+        <w:t>eg</w:t>
+      </w:r>
+      <w:proofErr w:type="spellEnd"/>
+      <w:r>
+        <w:t xml:space="preserve">. If the probability of 0 was .8, and the probability of 1 was .5, the number would be classified as 0). The resulting classifications </w:t>
       </w:r>
       <w:r>
         <w:t>were then passed into the next stage: Evaluation.</w:t>
@@ -171,55 +259,64 @@
     <w:p>
       <w:r>
         <w:tab/>
-        <w:t xml:space="preserve">The four worst cases according to my confusion matrix was 4 as 9, 18 times, 7 as 9, 14 times, 8 as 3, 14 times, and 5 as 3, 12 times. The results section shows a color map of each digit and the first digit over the second digit. These were printed using python’s matplotlib. </w:t>
-      </w:r>
-      <w:r>
-        <w:t>Each map represents the log of the probabilities, and the map of one number over another number is represented by the log(Prob(num1)) – log(Prob(num2)).</w:t>
-      </w:r>
-    </w:p>
+        <w:t xml:space="preserve">The four worst cases according to my confusion matrix was 4 as 9, 18 times, 7 as 9, 14 times, 8 as 3, 14 times, and 5 as 3, 12 times. The results section shows a color map of each digit and the first digit over the second digit. These were printed using python’s </w:t>
+      </w:r>
+      <w:proofErr w:type="spellStart"/>
+      <w:r>
+        <w:t>matplotlib</w:t>
+      </w:r>
+      <w:proofErr w:type="spellEnd"/>
+      <w:r>
+        <w:t xml:space="preserve">. </w:t>
+      </w:r>
+      <w:r>
+        <w:t xml:space="preserve">Each map represents the log of the probabilities, and the map of one number over another number is represented by the </w:t>
+      </w:r>
+      <w:proofErr w:type="gramStart"/>
+      <w:r>
+        <w:t>log(</w:t>
+      </w:r>
+      <w:proofErr w:type="spellStart"/>
+      <w:proofErr w:type="gramEnd"/>
+      <w:r>
+        <w:t>Prob</w:t>
+      </w:r>
+      <w:proofErr w:type="spellEnd"/>
+      <w:r>
+        <w:t>(num1)) – log(</w:t>
+      </w:r>
+      <w:proofErr w:type="spellStart"/>
+      <w:r>
+        <w:t>Prob</w:t>
+      </w:r>
+      <w:proofErr w:type="spellEnd"/>
+      <w:r>
+        <w:t>(num2)).</w:t>
+      </w:r>
+    </w:p>
+    <w:p/>
+    <w:p/>
+    <w:p/>
+    <w:p/>
+    <w:p/>
+    <w:p/>
+    <w:p/>
+    <w:p/>
+    <w:p/>
+    <w:p/>
+    <w:p/>
+    <w:p/>
+    <w:p/>
+    <w:p/>
+    <w:p/>
+    <w:p/>
     <w:p/>
     <w:p>
       <w:pPr>
         <w:pStyle w:val="Heading1"/>
       </w:pPr>
-    </w:p>
-    <w:p>
-      <w:pPr>
-        <w:pStyle w:val="Heading1"/>
-      </w:pPr>
-    </w:p>
-    <w:p>
-      <w:pPr>
-        <w:pStyle w:val="Heading1"/>
-      </w:pPr>
-    </w:p>
-    <w:p>
-      <w:pPr>
-        <w:pStyle w:val="Heading1"/>
-      </w:pPr>
-    </w:p>
-    <w:p>
-      <w:pPr>
-        <w:pStyle w:val="Heading1"/>
-      </w:pPr>
-    </w:p>
-    <w:p>
-      <w:pPr>
-        <w:pStyle w:val="Heading1"/>
-      </w:pPr>
-    </w:p>
-    <w:p>
-      <w:pPr>
-        <w:pStyle w:val="Heading1"/>
-      </w:pPr>
-    </w:p>
-    <w:p/>
-    <w:p/>
-    <w:p>
-      <w:pPr>
-        <w:pStyle w:val="Heading1"/>
-      </w:pPr>
-      <w:r>
+      <w:r>
+        <w:lastRenderedPageBreak/>
         <w:t>Results</w:t>
       </w:r>
     </w:p>
@@ -233,6 +330,7 @@
       <w:r>
         <w:rPr>
           <w:noProof/>
+          <w:lang w:eastAsia="zh-TW"/>
         </w:rPr>
         <w:drawing>
           <wp:inline distT="0" distB="0" distL="0" distR="0" wp14:anchorId="5DC920AE" wp14:editId="1ED0F452">
@@ -252,7 +350,7 @@
                     </pic:cNvPicPr>
                   </pic:nvPicPr>
                   <pic:blipFill>
-                    <a:blip r:embed="rId4">
+                    <a:blip r:embed="rId5">
                       <a:extLst>
                         <a:ext uri="{28A0092B-C50C-407E-A947-70E740481C1C}">
                           <a14:useLocalDpi xmlns:a14="http://schemas.microsoft.com/office/drawing/2010/main" val="0"/>
@@ -289,12 +387,24 @@
         <w:t>Rows: 0-9 expected label classification</w:t>
       </w:r>
       <w:r>
-        <w:t>. Each row number corresponds to it</w:t>
-      </w:r>
-      <w:bookmarkStart w:id="0" w:name="_GoBack"/>
-      <w:bookmarkEnd w:id="0"/>
-      <w:r>
-        <w:t>s class</w:t>
+        <w:t xml:space="preserve">. Each row number corresponds to its </w:t>
+      </w:r>
+      <w:r>
+        <w:t xml:space="preserve">expected </w:t>
+      </w:r>
+      <w:r>
+        <w:t>class</w:t>
+      </w:r>
+      <w:r>
+        <w:t xml:space="preserve">. </w:t>
+      </w:r>
+      <w:proofErr w:type="spellStart"/>
+      <w:r>
+        <w:t>Ie</w:t>
+      </w:r>
+      <w:proofErr w:type="spellEnd"/>
+      <w:r>
+        <w:t xml:space="preserve"> row 0 is the actual class of all 0’s.</w:t>
       </w:r>
     </w:p>
     <w:p>
@@ -302,18 +412,34 @@
         <w:t xml:space="preserve">Columns: 0-9 test result label </w:t>
       </w:r>
       <w:r>
-        <w:t>classification. Each column number corresponds to its class</w:t>
-      </w:r>
-    </w:p>
-    <w:p/>
-    <w:p/>
-    <w:p/>
-    <w:p/>
-    <w:p/>
-    <w:p/>
-    <w:p/>
-    <w:p>
-      <w:r>
+        <w:t xml:space="preserve">classification. Each column number corresponds to its </w:t>
+      </w:r>
+      <w:r>
+        <w:t xml:space="preserve">predicted </w:t>
+      </w:r>
+      <w:r>
+        <w:t>class</w:t>
+      </w:r>
+      <w:r>
+        <w:t xml:space="preserve">. </w:t>
+      </w:r>
+      <w:proofErr w:type="spellStart"/>
+      <w:r>
+        <w:t>Ie</w:t>
+      </w:r>
+      <w:proofErr w:type="spellEnd"/>
+      <w:r>
+        <w:t xml:space="preserve"> column 0 is the predicted results of all classified 0’s by the classifier.</w:t>
+      </w:r>
+    </w:p>
+    <w:p/>
+    <w:p/>
+    <w:p/>
+    <w:p/>
+    <w:p/>
+    <w:p>
+      <w:r>
+        <w:lastRenderedPageBreak/>
         <w:t>Highest Lowest posterior probability per class</w:t>
       </w:r>
     </w:p>
@@ -334,6 +460,7 @@
     </w:p>
     <w:p>
       <w:r>
+        <w:lastRenderedPageBreak/>
         <w:t>Best:</w:t>
       </w:r>
     </w:p>
@@ -341,6 +468,7 @@
       <w:r>
         <w:rPr>
           <w:noProof/>
+          <w:lang w:eastAsia="zh-TW"/>
         </w:rPr>
         <w:drawing>
           <wp:inline distT="0" distB="0" distL="0" distR="0" wp14:anchorId="2B42CB4B" wp14:editId="23B87CD7">
@@ -360,7 +488,7 @@
                     </pic:cNvPicPr>
                   </pic:nvPicPr>
                   <pic:blipFill>
-                    <a:blip r:embed="rId5">
+                    <a:blip r:embed="rId6">
                       <a:extLst>
                         <a:ext uri="{28A0092B-C50C-407E-A947-70E740481C1C}">
                           <a14:useLocalDpi xmlns:a14="http://schemas.microsoft.com/office/drawing/2010/main" val="0"/>
@@ -400,6 +528,7 @@
         </w:rPr>
       </w:pPr>
       <w:r>
+        <w:lastRenderedPageBreak/>
         <w:t>Worst:</w:t>
       </w:r>
       <w:r>
@@ -411,6 +540,7 @@
       <w:r>
         <w:rPr>
           <w:noProof/>
+          <w:lang w:eastAsia="zh-TW"/>
         </w:rPr>
         <w:drawing>
           <wp:inline distT="0" distB="0" distL="0" distR="0" wp14:anchorId="7CC6FAB4" wp14:editId="4E23D629">
@@ -430,7 +560,7 @@
                     </pic:cNvPicPr>
                   </pic:nvPicPr>
                   <pic:blipFill>
-                    <a:blip r:embed="rId6">
+                    <a:blip r:embed="rId7">
                       <a:extLst>
                         <a:ext uri="{28A0092B-C50C-407E-A947-70E740481C1C}">
                           <a14:useLocalDpi xmlns:a14="http://schemas.microsoft.com/office/drawing/2010/main" val="0"/>
@@ -489,10 +619,9 @@
     </w:p>
     <w:p/>
     <w:p/>
-    <w:p/>
-    <w:p/>
-    <w:p>
-      <w:r>
+    <w:p>
+      <w:r>
+        <w:lastRenderedPageBreak/>
         <w:t>Class 0:</w:t>
       </w:r>
     </w:p>
@@ -524,6 +653,7 @@
       <w:r>
         <w:rPr>
           <w:noProof/>
+          <w:lang w:eastAsia="zh-TW"/>
         </w:rPr>
         <w:drawing>
           <wp:inline distT="0" distB="0" distL="0" distR="0" wp14:anchorId="62594E47" wp14:editId="7AC8A6D7">
@@ -543,7 +673,7 @@
                     </pic:cNvPicPr>
                   </pic:nvPicPr>
                   <pic:blipFill>
-                    <a:blip r:embed="rId7">
+                    <a:blip r:embed="rId8">
                       <a:extLst>
                         <a:ext uri="{28A0092B-C50C-407E-A947-70E740481C1C}">
                           <a14:useLocalDpi xmlns:a14="http://schemas.microsoft.com/office/drawing/2010/main" val="0"/>
@@ -585,8 +715,14 @@
         <w:tab/>
       </w:r>
     </w:p>
-    <w:p>
-      <w:r>
+    <w:p/>
+    <w:p/>
+    <w:p/>
+    <w:p/>
+    <w:p/>
+    <w:p>
+      <w:r>
+        <w:lastRenderedPageBreak/>
         <w:t>Worst:</w:t>
       </w:r>
     </w:p>
@@ -594,6 +730,7 @@
       <w:r>
         <w:rPr>
           <w:noProof/>
+          <w:lang w:eastAsia="zh-TW"/>
         </w:rPr>
         <w:drawing>
           <wp:inline distT="0" distB="0" distL="0" distR="0" wp14:anchorId="039CC50C" wp14:editId="11287197">
@@ -613,7 +750,7 @@
                     </pic:cNvPicPr>
                   </pic:nvPicPr>
                   <pic:blipFill>
-                    <a:blip r:embed="rId8">
+                    <a:blip r:embed="rId9">
                       <a:extLst>
                         <a:ext uri="{28A0092B-C50C-407E-A947-70E740481C1C}">
                           <a14:useLocalDpi xmlns:a14="http://schemas.microsoft.com/office/drawing/2010/main" val="0"/>
@@ -656,12 +793,6 @@
         </w:sectPr>
       </w:pPr>
     </w:p>
-    <w:p/>
-    <w:p/>
-    <w:p/>
-    <w:p/>
-    <w:p/>
-    <w:p/>
     <w:p>
       <w:pPr>
         <w:sectPr>
@@ -675,6 +806,7 @@
     </w:p>
     <w:p>
       <w:r>
+        <w:lastRenderedPageBreak/>
         <w:t>Class 2:</w:t>
       </w:r>
     </w:p>
@@ -687,6 +819,7 @@
       <w:r>
         <w:rPr>
           <w:noProof/>
+          <w:lang w:eastAsia="zh-TW"/>
         </w:rPr>
         <w:drawing>
           <wp:inline distT="0" distB="0" distL="0" distR="0" wp14:anchorId="74E86482" wp14:editId="1264C7DD">
@@ -706,7 +839,7 @@
                     </pic:cNvPicPr>
                   </pic:nvPicPr>
                   <pic:blipFill>
-                    <a:blip r:embed="rId9">
+                    <a:blip r:embed="rId10">
                       <a:extLst>
                         <a:ext uri="{28A0092B-C50C-407E-A947-70E740481C1C}">
                           <a14:useLocalDpi xmlns:a14="http://schemas.microsoft.com/office/drawing/2010/main" val="0"/>
@@ -739,6 +872,11 @@
       </w:r>
     </w:p>
     <w:p/>
+    <w:p/>
+    <w:p/>
+    <w:p/>
+    <w:p/>
+    <w:p/>
     <w:p>
       <w:pPr>
         <w:rPr>
@@ -746,6 +884,7 @@
         </w:rPr>
       </w:pPr>
       <w:r>
+        <w:lastRenderedPageBreak/>
         <w:t>Worst:</w:t>
       </w:r>
       <w:r>
@@ -759,6 +898,7 @@
       <w:r>
         <w:rPr>
           <w:noProof/>
+          <w:lang w:eastAsia="zh-TW"/>
         </w:rPr>
         <w:drawing>
           <wp:inline distT="0" distB="0" distL="0" distR="0" wp14:anchorId="412A3D43" wp14:editId="2BF431F3">
@@ -778,7 +918,7 @@
                     </pic:cNvPicPr>
                   </pic:nvPicPr>
                   <pic:blipFill>
-                    <a:blip r:embed="rId10">
+                    <a:blip r:embed="rId11">
                       <a:extLst>
                         <a:ext uri="{28A0092B-C50C-407E-A947-70E740481C1C}">
                           <a14:useLocalDpi xmlns:a14="http://schemas.microsoft.com/office/drawing/2010/main" val="0"/>
@@ -824,11 +964,6 @@
     <w:p/>
     <w:p/>
     <w:p/>
-    <w:p/>
-    <w:p/>
-    <w:p/>
-    <w:p/>
-    <w:p/>
     <w:p>
       <w:pPr>
         <w:sectPr>
@@ -842,6 +977,7 @@
     </w:p>
     <w:p>
       <w:r>
+        <w:lastRenderedPageBreak/>
         <w:t>Class 3:</w:t>
       </w:r>
     </w:p>
@@ -854,6 +990,7 @@
       <w:r>
         <w:rPr>
           <w:noProof/>
+          <w:lang w:eastAsia="zh-TW"/>
         </w:rPr>
         <w:drawing>
           <wp:inline distT="0" distB="0" distL="0" distR="0" wp14:anchorId="4AE2A09B" wp14:editId="73382828">
@@ -873,7 +1010,7 @@
                     </pic:cNvPicPr>
                   </pic:nvPicPr>
                   <pic:blipFill>
-                    <a:blip r:embed="rId11">
+                    <a:blip r:embed="rId12">
                       <a:extLst>
                         <a:ext uri="{28A0092B-C50C-407E-A947-70E740481C1C}">
                           <a14:useLocalDpi xmlns:a14="http://schemas.microsoft.com/office/drawing/2010/main" val="0"/>
@@ -908,6 +1045,7 @@
     <w:p/>
     <w:p>
       <w:r>
+        <w:lastRenderedPageBreak/>
         <w:t>Worst:</w:t>
       </w:r>
     </w:p>
@@ -915,6 +1053,7 @@
       <w:r>
         <w:rPr>
           <w:noProof/>
+          <w:lang w:eastAsia="zh-TW"/>
         </w:rPr>
         <w:drawing>
           <wp:inline distT="0" distB="0" distL="0" distR="0" wp14:anchorId="1B7138CE" wp14:editId="656F1796">
@@ -934,7 +1073,7 @@
                     </pic:cNvPicPr>
                   </pic:nvPicPr>
                   <pic:blipFill>
-                    <a:blip r:embed="rId12">
+                    <a:blip r:embed="rId13">
                       <a:extLst>
                         <a:ext uri="{28A0092B-C50C-407E-A947-70E740481C1C}">
                           <a14:useLocalDpi xmlns:a14="http://schemas.microsoft.com/office/drawing/2010/main" val="0"/>
@@ -1005,6 +1144,7 @@
       <w:r>
         <w:rPr>
           <w:noProof/>
+          <w:lang w:eastAsia="zh-TW"/>
         </w:rPr>
         <w:drawing>
           <wp:inline distT="0" distB="0" distL="0" distR="0" wp14:anchorId="34D253B6" wp14:editId="1384A32A">
@@ -1024,7 +1164,7 @@
                     </pic:cNvPicPr>
                   </pic:nvPicPr>
                   <pic:blipFill>
-                    <a:blip r:embed="rId13">
+                    <a:blip r:embed="rId14">
                       <a:extLst>
                         <a:ext uri="{28A0092B-C50C-407E-A947-70E740481C1C}">
                           <a14:useLocalDpi xmlns:a14="http://schemas.microsoft.com/office/drawing/2010/main" val="0"/>
@@ -1066,6 +1206,7 @@
       <w:r>
         <w:rPr>
           <w:noProof/>
+          <w:lang w:eastAsia="zh-TW"/>
         </w:rPr>
         <w:drawing>
           <wp:inline distT="0" distB="0" distL="0" distR="0" wp14:anchorId="2A5CF78A" wp14:editId="4B9142D2">
@@ -1085,7 +1226,7 @@
                     </pic:cNvPicPr>
                   </pic:nvPicPr>
                   <pic:blipFill>
-                    <a:blip r:embed="rId14">
+                    <a:blip r:embed="rId15">
                       <a:extLst>
                         <a:ext uri="{28A0092B-C50C-407E-A947-70E740481C1C}">
                           <a14:useLocalDpi xmlns:a14="http://schemas.microsoft.com/office/drawing/2010/main" val="0"/>
@@ -1143,6 +1284,7 @@
     </w:p>
     <w:p>
       <w:r>
+        <w:lastRenderedPageBreak/>
         <w:t>Class 9:</w:t>
       </w:r>
     </w:p>
@@ -1155,6 +1297,7 @@
       <w:r>
         <w:rPr>
           <w:noProof/>
+          <w:lang w:eastAsia="zh-TW"/>
         </w:rPr>
         <w:drawing>
           <wp:inline distT="0" distB="0" distL="0" distR="0" wp14:anchorId="6FC15425" wp14:editId="1911B3E8">
@@ -1174,7 +1317,7 @@
                     </pic:cNvPicPr>
                   </pic:nvPicPr>
                   <pic:blipFill>
-                    <a:blip r:embed="rId15">
+                    <a:blip r:embed="rId16">
                       <a:extLst>
                         <a:ext uri="{28A0092B-C50C-407E-A947-70E740481C1C}">
                           <a14:useLocalDpi xmlns:a14="http://schemas.microsoft.com/office/drawing/2010/main" val="0"/>
@@ -1209,6 +1352,7 @@
     <w:p/>
     <w:p>
       <w:r>
+        <w:lastRenderedPageBreak/>
         <w:t>Worst:</w:t>
       </w:r>
     </w:p>
@@ -1216,6 +1360,7 @@
       <w:r>
         <w:rPr>
           <w:noProof/>
+          <w:lang w:eastAsia="zh-TW"/>
         </w:rPr>
         <w:drawing>
           <wp:inline distT="0" distB="0" distL="0" distR="0" wp14:anchorId="395A47CF" wp14:editId="578192F6">
@@ -1235,7 +1380,7 @@
                     </pic:cNvPicPr>
                   </pic:nvPicPr>
                   <pic:blipFill>
-                    <a:blip r:embed="rId16">
+                    <a:blip r:embed="rId17">
                       <a:extLst>
                         <a:ext uri="{28A0092B-C50C-407E-A947-70E740481C1C}">
                           <a14:useLocalDpi xmlns:a14="http://schemas.microsoft.com/office/drawing/2010/main" val="0"/>
@@ -1311,7 +1456,9 @@
       <w:r>
         <w:rPr>
           <w:noProof/>
+          <w:lang w:eastAsia="zh-TW"/>
         </w:rPr>
+        <w:lastRenderedPageBreak/>
         <w:drawing>
           <wp:inline distT="0" distB="0" distL="0" distR="0" wp14:anchorId="137E6EAB" wp14:editId="74686145">
             <wp:extent cx="1955800" cy="7432040"/>
@@ -1330,7 +1477,7 @@
                     </pic:cNvPicPr>
                   </pic:nvPicPr>
                   <pic:blipFill>
-                    <a:blip r:embed="rId17">
+                    <a:blip r:embed="rId18">
                       <a:extLst>
                         <a:ext uri="{28A0092B-C50C-407E-A947-70E740481C1C}">
                           <a14:useLocalDpi xmlns:a14="http://schemas.microsoft.com/office/drawing/2010/main" val="0"/>
@@ -1362,10 +1509,9 @@
         </w:drawing>
       </w:r>
     </w:p>
-    <w:p/>
-    <w:p/>
-    <w:p>
-      <w:r>
+    <w:p>
+      <w:r>
+        <w:lastRenderedPageBreak/>
         <w:t>Worst:</w:t>
       </w:r>
     </w:p>
@@ -1373,11 +1519,12 @@
       <w:r>
         <w:rPr>
           <w:noProof/>
+          <w:lang w:eastAsia="zh-TW"/>
         </w:rPr>
         <w:drawing>
-          <wp:inline distT="0" distB="0" distL="0" distR="0" wp14:anchorId="1265E578" wp14:editId="6A20F80B">
-            <wp:extent cx="2209800" cy="7317740"/>
-            <wp:effectExtent l="0" t="0" r="0" b="0"/>
+          <wp:inline distT="0" distB="0" distL="0" distR="0" wp14:anchorId="1265E578" wp14:editId="095ADD0F">
+            <wp:extent cx="2209033" cy="7029450"/>
+            <wp:effectExtent l="0" t="0" r="1270" b="0"/>
             <wp:docPr id="11" name="Picture 11" descr="../../../../../../Desktop/Screen%20shots/Screen%20Shot%202017-11-13%20at%208.36"/>
             <wp:cNvGraphicFramePr>
               <a:graphicFrameLocks xmlns:a="http://schemas.openxmlformats.org/drawingml/2006/main" noChangeAspect="1"/>
@@ -1392,7 +1539,7 @@
                     </pic:cNvPicPr>
                   </pic:nvPicPr>
                   <pic:blipFill>
-                    <a:blip r:embed="rId18">
+                    <a:blip r:embed="rId19">
                       <a:extLst>
                         <a:ext uri="{28A0092B-C50C-407E-A947-70E740481C1C}">
                           <a14:useLocalDpi xmlns:a14="http://schemas.microsoft.com/office/drawing/2010/main" val="0"/>
@@ -1407,7 +1554,7 @@
                   <pic:spPr bwMode="auto">
                     <a:xfrm>
                       <a:off x="0" y="0"/>
-                      <a:ext cx="2209800" cy="7317740"/>
+                      <a:ext cx="2209800" cy="7031891"/>
                     </a:xfrm>
                     <a:prstGeom prst="rect">
                       <a:avLst/>
@@ -1449,6 +1596,7 @@
     </w:p>
     <w:p>
       <w:r>
+        <w:lastRenderedPageBreak/>
         <w:t>Class 4:</w:t>
       </w:r>
     </w:p>
@@ -1461,6 +1609,7 @@
       <w:r>
         <w:rPr>
           <w:noProof/>
+          <w:lang w:eastAsia="zh-TW"/>
         </w:rPr>
         <w:drawing>
           <wp:inline distT="0" distB="0" distL="0" distR="0" wp14:anchorId="72604446" wp14:editId="72281F0C">
@@ -1480,7 +1629,7 @@
                     </pic:cNvPicPr>
                   </pic:nvPicPr>
                   <pic:blipFill>
-                    <a:blip r:embed="rId19">
+                    <a:blip r:embed="rId20">
                       <a:extLst>
                         <a:ext uri="{28A0092B-C50C-407E-A947-70E740481C1C}">
                           <a14:useLocalDpi xmlns:a14="http://schemas.microsoft.com/office/drawing/2010/main" val="0"/>
@@ -1522,6 +1671,7 @@
       <w:r>
         <w:rPr>
           <w:noProof/>
+          <w:lang w:eastAsia="zh-TW"/>
         </w:rPr>
         <w:drawing>
           <wp:inline distT="0" distB="0" distL="0" distR="0" wp14:anchorId="2C49B843" wp14:editId="232EA8D9">
@@ -1541,7 +1691,7 @@
                     </pic:cNvPicPr>
                   </pic:nvPicPr>
                   <pic:blipFill>
-                    <a:blip r:embed="rId20">
+                    <a:blip r:embed="rId21">
                       <a:extLst>
                         <a:ext uri="{28A0092B-C50C-407E-A947-70E740481C1C}">
                           <a14:useLocalDpi xmlns:a14="http://schemas.microsoft.com/office/drawing/2010/main" val="0"/>
@@ -1599,6 +1749,7 @@
     </w:p>
     <w:p>
       <w:r>
+        <w:lastRenderedPageBreak/>
         <w:t>Class 6:</w:t>
       </w:r>
     </w:p>
@@ -1611,6 +1762,7 @@
       <w:r>
         <w:rPr>
           <w:noProof/>
+          <w:lang w:eastAsia="zh-TW"/>
         </w:rPr>
         <w:drawing>
           <wp:inline distT="0" distB="0" distL="0" distR="0" wp14:anchorId="6651F2E8" wp14:editId="70E0A5CA">
@@ -1630,7 +1782,7 @@
                     </pic:cNvPicPr>
                   </pic:nvPicPr>
                   <pic:blipFill>
-                    <a:blip r:embed="rId21">
+                    <a:blip r:embed="rId22">
                       <a:extLst>
                         <a:ext uri="{28A0092B-C50C-407E-A947-70E740481C1C}">
                           <a14:useLocalDpi xmlns:a14="http://schemas.microsoft.com/office/drawing/2010/main" val="0"/>
@@ -1682,6 +1834,7 @@
       <w:r>
         <w:rPr>
           <w:noProof/>
+          <w:lang w:eastAsia="zh-TW"/>
         </w:rPr>
         <w:drawing>
           <wp:inline distT="0" distB="0" distL="0" distR="0" wp14:anchorId="63DF67BB" wp14:editId="0C9B54AB">
@@ -1701,7 +1854,7 @@
                     </pic:cNvPicPr>
                   </pic:nvPicPr>
                   <pic:blipFill>
-                    <a:blip r:embed="rId22">
+                    <a:blip r:embed="rId23">
                       <a:extLst>
                         <a:ext uri="{28A0092B-C50C-407E-A947-70E740481C1C}">
                           <a14:useLocalDpi xmlns:a14="http://schemas.microsoft.com/office/drawing/2010/main" val="0"/>
@@ -1747,6 +1900,7 @@
     </w:p>
     <w:p>
       <w:r>
+        <w:lastRenderedPageBreak/>
         <w:t>Class 5:</w:t>
       </w:r>
     </w:p>
@@ -1759,6 +1913,7 @@
       <w:r>
         <w:rPr>
           <w:noProof/>
+          <w:lang w:eastAsia="zh-TW"/>
         </w:rPr>
         <w:drawing>
           <wp:inline distT="0" distB="0" distL="0" distR="0" wp14:anchorId="35914B1D" wp14:editId="21FB68E9">
@@ -1778,7 +1933,7 @@
                     </pic:cNvPicPr>
                   </pic:nvPicPr>
                   <pic:blipFill>
-                    <a:blip r:embed="rId23">
+                    <a:blip r:embed="rId24">
                       <a:extLst>
                         <a:ext uri="{28A0092B-C50C-407E-A947-70E740481C1C}">
                           <a14:useLocalDpi xmlns:a14="http://schemas.microsoft.com/office/drawing/2010/main" val="0"/>
@@ -1810,8 +1965,11 @@
         </w:drawing>
       </w:r>
     </w:p>
-    <w:p>
-      <w:r>
+    <w:p/>
+    <w:p/>
+    <w:p>
+      <w:r>
+        <w:lastRenderedPageBreak/>
         <w:t>Worst:</w:t>
       </w:r>
     </w:p>
@@ -1829,6 +1987,7 @@
       <w:r>
         <w:rPr>
           <w:noProof/>
+          <w:lang w:eastAsia="zh-TW"/>
         </w:rPr>
         <w:drawing>
           <wp:inline distT="0" distB="0" distL="0" distR="0" wp14:anchorId="29BCF88A" wp14:editId="63738010">
@@ -1848,7 +2007,7 @@
                     </pic:cNvPicPr>
                   </pic:nvPicPr>
                   <pic:blipFill>
-                    <a:blip r:embed="rId24">
+                    <a:blip r:embed="rId25">
                       <a:extLst>
                         <a:ext uri="{28A0092B-C50C-407E-A947-70E740481C1C}">
                           <a14:useLocalDpi xmlns:a14="http://schemas.microsoft.com/office/drawing/2010/main" val="0"/>
@@ -1880,7 +2039,6 @@
         </w:drawing>
       </w:r>
     </w:p>
-    <w:p/>
     <w:p>
       <w:pPr>
         <w:sectPr>
@@ -1892,8 +2050,6 @@
         </w:sectPr>
       </w:pPr>
     </w:p>
-    <w:p/>
-    <w:p/>
     <w:p>
       <w:pPr>
         <w:sectPr>
@@ -1907,6 +2063,7 @@
     </w:p>
     <w:p>
       <w:r>
+        <w:lastRenderedPageBreak/>
         <w:t>Feature Likelihoods and Odds Ratios:</w:t>
       </w:r>
     </w:p>
@@ -1919,6 +2076,7 @@
       <w:r>
         <w:rPr>
           <w:noProof/>
+          <w:lang w:eastAsia="zh-TW"/>
         </w:rPr>
         <w:drawing>
           <wp:inline distT="0" distB="0" distL="0" distR="0" wp14:anchorId="18B4F67A" wp14:editId="3AD51960">
@@ -1938,7 +2096,7 @@
                     </pic:cNvPicPr>
                   </pic:nvPicPr>
                   <pic:blipFill>
-                    <a:blip r:embed="rId25">
+                    <a:blip r:embed="rId26">
                       <a:extLst>
                         <a:ext uri="{28A0092B-C50C-407E-A947-70E740481C1C}">
                           <a14:useLocalDpi xmlns:a14="http://schemas.microsoft.com/office/drawing/2010/main" val="0"/>
@@ -1979,6 +2137,7 @@
       <w:r>
         <w:rPr>
           <w:noProof/>
+          <w:lang w:eastAsia="zh-TW"/>
         </w:rPr>
         <w:drawing>
           <wp:inline distT="0" distB="0" distL="0" distR="0" wp14:anchorId="3DC21675" wp14:editId="38F3C893">
@@ -1998,7 +2157,7 @@
                     </pic:cNvPicPr>
                   </pic:nvPicPr>
                   <pic:blipFill>
-                    <a:blip r:embed="rId26">
+                    <a:blip r:embed="rId27">
                       <a:extLst>
                         <a:ext uri="{28A0092B-C50C-407E-A947-70E740481C1C}">
                           <a14:useLocalDpi xmlns:a14="http://schemas.microsoft.com/office/drawing/2010/main" val="0"/>
@@ -2042,6 +2201,7 @@
       <w:r>
         <w:rPr>
           <w:noProof/>
+          <w:lang w:eastAsia="zh-TW"/>
         </w:rPr>
         <w:drawing>
           <wp:inline distT="0" distB="0" distL="0" distR="0" wp14:anchorId="674B1AB8" wp14:editId="2814AB67">
@@ -2061,7 +2221,7 @@
                     </pic:cNvPicPr>
                   </pic:nvPicPr>
                   <pic:blipFill>
-                    <a:blip r:embed="rId27">
+                    <a:blip r:embed="rId28">
                       <a:extLst>
                         <a:ext uri="{28A0092B-C50C-407E-A947-70E740481C1C}">
                           <a14:useLocalDpi xmlns:a14="http://schemas.microsoft.com/office/drawing/2010/main" val="0"/>
@@ -2102,6 +2262,7 @@
       <w:r>
         <w:rPr>
           <w:noProof/>
+          <w:lang w:eastAsia="zh-TW"/>
         </w:rPr>
         <w:drawing>
           <wp:inline distT="0" distB="0" distL="0" distR="0" wp14:anchorId="2F6BA23C" wp14:editId="13AD483B">
@@ -2121,7 +2282,7 @@
                     </pic:cNvPicPr>
                   </pic:nvPicPr>
                   <pic:blipFill>
-                    <a:blip r:embed="rId28">
+                    <a:blip r:embed="rId29">
                       <a:extLst>
                         <a:ext uri="{28A0092B-C50C-407E-A947-70E740481C1C}">
                           <a14:useLocalDpi xmlns:a14="http://schemas.microsoft.com/office/drawing/2010/main" val="0"/>
@@ -2153,6 +2314,151 @@
         </w:drawing>
       </w:r>
     </w:p>
+    <w:p>
+      <w:pPr>
+        <w:pStyle w:val="Heading1"/>
+      </w:pPr>
+      <w:r>
+        <w:lastRenderedPageBreak/>
+        <w:t>Part 2: Implementation</w:t>
+      </w:r>
+    </w:p>
+    <w:p>
+      <w:r>
+        <w:tab/>
+        <w:t>For this part of the project, the above described implementation was mostly used. Since the input data came in a 28 x 10 format this time, the size of the matrices were adjusted by skipping the last 3 lines after each file</w:t>
+      </w:r>
+      <w:r>
+        <w:t xml:space="preserve"> as it was specified that the data should be 25 x 10</w:t>
+      </w:r>
+      <w:r>
+        <w:t xml:space="preserve">. The data was read from both files, </w:t>
+      </w:r>
+      <w:r>
+        <w:t>and then</w:t>
+      </w:r>
+      <w:r>
+        <w:t xml:space="preserve"> merged into a single list of numbers for both testing and training purposes. The matrix values were 1 for high energy, marked by the blank value, and 0 for everything else. The Laplace transform was discovered to not have much of an effect on this model, and was experimented using the same </w:t>
+      </w:r>
+      <w:proofErr w:type="spellStart"/>
+      <w:r>
+        <w:t>findBestSmoothingConstant</w:t>
+      </w:r>
+      <w:proofErr w:type="spellEnd"/>
+      <w:r>
+        <w:t xml:space="preserve"> described above. Once the data was set up in 25 x 10 matrices with values as described above, it was fed into the same implementation, and the model was run on those matrices instead</w:t>
+      </w:r>
+      <w:r>
+        <w:t xml:space="preserve"> except instead of numbers being represented, it was the sound of yes or no</w:t>
+      </w:r>
+      <w:r>
+        <w:t xml:space="preserve">. In this case it was focusing on areas of high energy instead of pixels being present. </w:t>
+      </w:r>
+    </w:p>
+    <w:p>
+      <w:r>
+        <w:tab/>
+        <w:t>For testing, the implementation method was also exactly the same. Labels were generated by taking the number of input “voices” and creating that many “no” / “yes” labels respective to which file the data came from. The test data was prepared identically to how Part 1 was done, except specifying that lines should be skipped</w:t>
+      </w:r>
+      <w:r>
+        <w:t xml:space="preserve"> and once again that the things being represented were voices instead of numbers</w:t>
+      </w:r>
+      <w:r>
+        <w:t>. Once the</w:t>
+      </w:r>
+      <w:bookmarkStart w:id="0" w:name="_GoBack"/>
+      <w:bookmarkEnd w:id="0"/>
+      <w:r>
+        <w:t xml:space="preserve"> data was prepared, it was run and tested exactly as described in Part 1. The confusion matrix and correct % are below.</w:t>
+      </w:r>
+    </w:p>
+    <w:p/>
+    <w:p>
+      <w:r>
+        <w:rPr>
+          <w:noProof/>
+          <w:lang w:eastAsia="zh-TW"/>
+        </w:rPr>
+        <w:drawing>
+          <wp:inline distT="0" distB="0" distL="0" distR="0" wp14:anchorId="44A3918C" wp14:editId="75EABC76">
+            <wp:extent cx="3213100" cy="977900"/>
+            <wp:effectExtent l="0" t="0" r="12700" b="12700"/>
+            <wp:docPr id="12" name="Picture 12" descr="../../../../../../Desktop/Screen%20shots/Screen%20Shot%202017-11-15%20at%204.02"/>
+            <wp:cNvGraphicFramePr>
+              <a:graphicFrameLocks xmlns:a="http://schemas.openxmlformats.org/drawingml/2006/main" noChangeAspect="1"/>
+            </wp:cNvGraphicFramePr>
+            <a:graphic xmlns:a="http://schemas.openxmlformats.org/drawingml/2006/main">
+              <a:graphicData uri="http://schemas.openxmlformats.org/drawingml/2006/picture">
+                <pic:pic xmlns:pic="http://schemas.openxmlformats.org/drawingml/2006/picture">
+                  <pic:nvPicPr>
+                    <pic:cNvPr id="0" name="Picture 1" descr="../../../../../../Desktop/Screen%20shots/Screen%20Shot%202017-11-15%20at%204.02"/>
+                    <pic:cNvPicPr>
+                      <a:picLocks noChangeAspect="1" noChangeArrowheads="1"/>
+                    </pic:cNvPicPr>
+                  </pic:nvPicPr>
+                  <pic:blipFill>
+                    <a:blip r:embed="rId30">
+                      <a:extLst>
+                        <a:ext uri="{28A0092B-C50C-407E-A947-70E740481C1C}">
+                          <a14:useLocalDpi xmlns:a14="http://schemas.microsoft.com/office/drawing/2010/main" val="0"/>
+                        </a:ext>
+                      </a:extLst>
+                    </a:blip>
+                    <a:srcRect/>
+                    <a:stretch>
+                      <a:fillRect/>
+                    </a:stretch>
+                  </pic:blipFill>
+                  <pic:spPr bwMode="auto">
+                    <a:xfrm>
+                      <a:off x="0" y="0"/>
+                      <a:ext cx="3213100" cy="977900"/>
+                    </a:xfrm>
+                    <a:prstGeom prst="rect">
+                      <a:avLst/>
+                    </a:prstGeom>
+                    <a:noFill/>
+                    <a:ln>
+                      <a:noFill/>
+                    </a:ln>
+                  </pic:spPr>
+                </pic:pic>
+              </a:graphicData>
+            </a:graphic>
+          </wp:inline>
+        </w:drawing>
+      </w:r>
+    </w:p>
+    <w:p>
+      <w:r>
+        <w:t>Class 0 = “no” test data classified correctly.</w:t>
+      </w:r>
+    </w:p>
+    <w:p>
+      <w:r>
+        <w:t>Class 1 = “yes” test data classified correctly.</w:t>
+      </w:r>
+    </w:p>
+    <w:p>
+      <w:r>
+        <w:t>Columns are what the classifier predicted</w:t>
+      </w:r>
+    </w:p>
+    <w:p>
+      <w:r>
+        <w:t>Rows are what the test data actually were</w:t>
+      </w:r>
+    </w:p>
+    <w:p>
+      <w:r>
+        <w:t>First column is “no”, second column is “yes”</w:t>
+      </w:r>
+    </w:p>
+    <w:p>
+      <w:r>
+        <w:t>First row is “no”, second column is “yes”</w:t>
+      </w:r>
+    </w:p>
     <w:sectPr>
       <w:type w:val="continuous"/>
       <w:pgSz w:w="12240" w:h="15840"/>
@@ -2165,7 +2471,7 @@
 </file>
 
 <file path=word/styles.xml><?xml version="1.0" encoding="utf-8"?>
-<w:styles xmlns:mc="http://schemas.openxmlformats.org/markup-compatibility/2006" xmlns:r="http://schemas.openxmlformats.org/officeDocument/2006/relationships" xmlns:w="http://schemas.openxmlformats.org/wordprocessingml/2006/main" xmlns:w14="http://schemas.microsoft.com/office/word/2010/wordml" xmlns:w15="http://schemas.microsoft.com/office/word/2012/wordml" mc:Ignorable="w14 w15">
+<w:styles xmlns:mc="http://schemas.openxmlformats.org/markup-compatibility/2006" xmlns:r="http://schemas.openxmlformats.org/officeDocument/2006/relationships" xmlns:w="http://schemas.openxmlformats.org/wordprocessingml/2006/main" xmlns:w14="http://schemas.microsoft.com/office/word/2010/wordml" mc:Ignorable="w14">
   <w:docDefaults>
     <w:rPrDefault>
       <w:rPr>
@@ -2177,389 +2483,144 @@
     </w:rPrDefault>
     <w:pPrDefault/>
   </w:docDefaults>
-  <w:latentStyles w:defLockedState="0" w:defUIPriority="99" w:defSemiHidden="0" w:defUnhideWhenUsed="0" w:defQFormat="0" w:count="382">
-    <w:lsdException w:name="Normal" w:uiPriority="0" w:qFormat="1"/>
-    <w:lsdException w:name="heading 1" w:uiPriority="9" w:qFormat="1"/>
-    <w:lsdException w:name="heading 2" w:semiHidden="1" w:uiPriority="9" w:unhideWhenUsed="1" w:qFormat="1"/>
-    <w:lsdException w:name="heading 3" w:semiHidden="1" w:uiPriority="9" w:unhideWhenUsed="1" w:qFormat="1"/>
-    <w:lsdException w:name="heading 4" w:semiHidden="1" w:uiPriority="9" w:unhideWhenUsed="1" w:qFormat="1"/>
-    <w:lsdException w:name="heading 5" w:semiHidden="1" w:uiPriority="9" w:unhideWhenUsed="1" w:qFormat="1"/>
-    <w:lsdException w:name="heading 6" w:semiHidden="1" w:uiPriority="9" w:unhideWhenUsed="1" w:qFormat="1"/>
-    <w:lsdException w:name="heading 7" w:semiHidden="1" w:uiPriority="9" w:unhideWhenUsed="1" w:qFormat="1"/>
-    <w:lsdException w:name="heading 8" w:semiHidden="1" w:uiPriority="9" w:unhideWhenUsed="1" w:qFormat="1"/>
-    <w:lsdException w:name="heading 9" w:semiHidden="1" w:uiPriority="9" w:unhideWhenUsed="1" w:qFormat="1"/>
-    <w:lsdException w:name="index 1" w:semiHidden="1" w:unhideWhenUsed="1"/>
-    <w:lsdException w:name="index 2" w:semiHidden="1" w:unhideWhenUsed="1"/>
-    <w:lsdException w:name="index 3" w:semiHidden="1" w:unhideWhenUsed="1"/>
-    <w:lsdException w:name="index 4" w:semiHidden="1" w:unhideWhenUsed="1"/>
-    <w:lsdException w:name="index 5" w:semiHidden="1" w:unhideWhenUsed="1"/>
-    <w:lsdException w:name="index 6" w:semiHidden="1" w:unhideWhenUsed="1"/>
-    <w:lsdException w:name="index 7" w:semiHidden="1" w:unhideWhenUsed="1"/>
-    <w:lsdException w:name="index 8" w:semiHidden="1" w:unhideWhenUsed="1"/>
-    <w:lsdException w:name="index 9" w:semiHidden="1" w:unhideWhenUsed="1"/>
-    <w:lsdException w:name="toc 1" w:semiHidden="1" w:uiPriority="39" w:unhideWhenUsed="1"/>
-    <w:lsdException w:name="toc 2" w:semiHidden="1" w:uiPriority="39" w:unhideWhenUsed="1"/>
-    <w:lsdException w:name="toc 3" w:semiHidden="1" w:uiPriority="39" w:unhideWhenUsed="1"/>
-    <w:lsdException w:name="toc 4" w:semiHidden="1" w:uiPriority="39" w:unhideWhenUsed="1"/>
-    <w:lsdException w:name="toc 5" w:semiHidden="1" w:uiPriority="39" w:unhideWhenUsed="1"/>
-    <w:lsdException w:name="toc 6" w:semiHidden="1" w:uiPriority="39" w:unhideWhenUsed="1"/>
-    <w:lsdException w:name="toc 7" w:semiHidden="1" w:uiPriority="39" w:unhideWhenUsed="1"/>
-    <w:lsdException w:name="toc 8" w:semiHidden="1" w:uiPriority="39" w:unhideWhenUsed="1"/>
-    <w:lsdException w:name="toc 9" w:semiHidden="1" w:uiPriority="39" w:unhideWhenUsed="1"/>
-    <w:lsdException w:name="Normal Indent" w:semiHidden="1" w:unhideWhenUsed="1"/>
-    <w:lsdException w:name="footnote text" w:semiHidden="1" w:unhideWhenUsed="1"/>
-    <w:lsdException w:name="annotation text" w:semiHidden="1" w:unhideWhenUsed="1"/>
-    <w:lsdException w:name="header" w:semiHidden="1" w:unhideWhenUsed="1"/>
-    <w:lsdException w:name="footer" w:semiHidden="1" w:unhideWhenUsed="1"/>
-    <w:lsdException w:name="index heading" w:semiHidden="1" w:unhideWhenUsed="1"/>
-    <w:lsdException w:name="caption" w:semiHidden="1" w:uiPriority="35" w:unhideWhenUsed="1" w:qFormat="1"/>
-    <w:lsdException w:name="table of figures" w:semiHidden="1" w:unhideWhenUsed="1"/>
-    <w:lsdException w:name="envelope address" w:semiHidden="1" w:unhideWhenUsed="1"/>
-    <w:lsdException w:name="envelope return" w:semiHidden="1" w:unhideWhenUsed="1"/>
-    <w:lsdException w:name="footnote reference" w:semiHidden="1" w:unhideWhenUsed="1"/>
-    <w:lsdException w:name="annotation reference" w:semiHidden="1" w:unhideWhenUsed="1"/>
-    <w:lsdException w:name="line number" w:semiHidden="1" w:unhideWhenUsed="1"/>
-    <w:lsdException w:name="page number" w:semiHidden="1" w:unhideWhenUsed="1"/>
-    <w:lsdException w:name="endnote reference" w:semiHidden="1" w:unhideWhenUsed="1"/>
-    <w:lsdException w:name="endnote text" w:semiHidden="1" w:unhideWhenUsed="1"/>
-    <w:lsdException w:name="table of authorities" w:semiHidden="1" w:unhideWhenUsed="1"/>
-    <w:lsdException w:name="macro" w:semiHidden="1" w:unhideWhenUsed="1"/>
-    <w:lsdException w:name="toa heading" w:semiHidden="1" w:unhideWhenUsed="1"/>
-    <w:lsdException w:name="List" w:semiHidden="1" w:unhideWhenUsed="1"/>
-    <w:lsdException w:name="List Bullet" w:semiHidden="1" w:unhideWhenUsed="1"/>
-    <w:lsdException w:name="List Number" w:semiHidden="1" w:unhideWhenUsed="1"/>
-    <w:lsdException w:name="List 2" w:semiHidden="1" w:unhideWhenUsed="1"/>
-    <w:lsdException w:name="List 3" w:semiHidden="1" w:unhideWhenUsed="1"/>
-    <w:lsdException w:name="List 4" w:semiHidden="1" w:unhideWhenUsed="1"/>
-    <w:lsdException w:name="List 5" w:semiHidden="1" w:unhideWhenUsed="1"/>
-    <w:lsdException w:name="List Bullet 2" w:semiHidden="1" w:unhideWhenUsed="1"/>
-    <w:lsdException w:name="List Bullet 3" w:semiHidden="1" w:unhideWhenUsed="1"/>
-    <w:lsdException w:name="List Bullet 4" w:semiHidden="1" w:unhideWhenUsed="1"/>
-    <w:lsdException w:name="List Bullet 5" w:semiHidden="1" w:unhideWhenUsed="1"/>
-    <w:lsdException w:name="List Number 2" w:semiHidden="1" w:unhideWhenUsed="1"/>
-    <w:lsdException w:name="List Number 3" w:semiHidden="1" w:unhideWhenUsed="1"/>
-    <w:lsdException w:name="List Number 4" w:semiHidden="1" w:unhideWhenUsed="1"/>
-    <w:lsdException w:name="List Number 5" w:semiHidden="1" w:unhideWhenUsed="1"/>
-    <w:lsdException w:name="Title" w:uiPriority="10" w:qFormat="1"/>
-    <w:lsdException w:name="Closing" w:semiHidden="1" w:unhideWhenUsed="1"/>
-    <w:lsdException w:name="Signature" w:semiHidden="1" w:unhideWhenUsed="1"/>
-    <w:lsdException w:name="Default Paragraph Font" w:semiHidden="1" w:uiPriority="1" w:unhideWhenUsed="1"/>
-    <w:lsdException w:name="Body Text" w:semiHidden="1" w:unhideWhenUsed="1"/>
-    <w:lsdException w:name="Body Text Indent" w:semiHidden="1" w:unhideWhenUsed="1"/>
-    <w:lsdException w:name="List Continue" w:semiHidden="1" w:unhideWhenUsed="1"/>
-    <w:lsdException w:name="List Continue 2" w:semiHidden="1" w:unhideWhenUsed="1"/>
-    <w:lsdException w:name="List Continue 3" w:semiHidden="1" w:unhideWhenUsed="1"/>
-    <w:lsdException w:name="List Continue 4" w:semiHidden="1" w:unhideWhenUsed="1"/>
-    <w:lsdException w:name="List Continue 5" w:semiHidden="1" w:unhideWhenUsed="1"/>
-    <w:lsdException w:name="Message Header" w:semiHidden="1" w:unhideWhenUsed="1"/>
-    <w:lsdException w:name="Subtitle" w:uiPriority="11" w:qFormat="1"/>
-    <w:lsdException w:name="Salutation" w:semiHidden="1" w:unhideWhenUsed="1"/>
-    <w:lsdException w:name="Date" w:semiHidden="1" w:unhideWhenUsed="1"/>
-    <w:lsdException w:name="Body Text First Indent" w:semiHidden="1" w:unhideWhenUsed="1"/>
-    <w:lsdException w:name="Body Text First Indent 2" w:semiHidden="1" w:unhideWhenUsed="1"/>
-    <w:lsdException w:name="Note Heading" w:semiHidden="1" w:unhideWhenUsed="1"/>
-    <w:lsdException w:name="Body Text 2" w:semiHidden="1" w:unhideWhenUsed="1"/>
-    <w:lsdException w:name="Body Text 3" w:semiHidden="1" w:unhideWhenUsed="1"/>
-    <w:lsdException w:name="Body Text Indent 2" w:semiHidden="1" w:unhideWhenUsed="1"/>
-    <w:lsdException w:name="Body Text Indent 3" w:semiHidden="1" w:unhideWhenUsed="1"/>
-    <w:lsdException w:name="Block Text" w:semiHidden="1" w:unhideWhenUsed="1"/>
-    <w:lsdException w:name="Hyperlink" w:semiHidden="1" w:unhideWhenUsed="1"/>
-    <w:lsdException w:name="FollowedHyperlink" w:semiHidden="1" w:unhideWhenUsed="1"/>
-    <w:lsdException w:name="Strong" w:uiPriority="22" w:qFormat="1"/>
-    <w:lsdException w:name="Emphasis" w:uiPriority="20" w:qFormat="1"/>
-    <w:lsdException w:name="Document Map" w:semiHidden="1" w:unhideWhenUsed="1"/>
-    <w:lsdException w:name="Plain Text" w:semiHidden="1" w:unhideWhenUsed="1"/>
-    <w:lsdException w:name="E-mail Signature" w:semiHidden="1" w:unhideWhenUsed="1"/>
-    <w:lsdException w:name="HTML Top of Form" w:semiHidden="1" w:unhideWhenUsed="1"/>
-    <w:lsdException w:name="HTML Bottom of Form" w:semiHidden="1" w:unhideWhenUsed="1"/>
-    <w:lsdException w:name="Normal (Web)" w:semiHidden="1" w:unhideWhenUsed="1"/>
-    <w:lsdException w:name="HTML Acronym" w:semiHidden="1" w:unhideWhenUsed="1"/>
-    <w:lsdException w:name="HTML Address" w:semiHidden="1" w:unhideWhenUsed="1"/>
-    <w:lsdException w:name="HTML Cite" w:semiHidden="1" w:unhideWhenUsed="1"/>
-    <w:lsdException w:name="HTML Code" w:semiHidden="1" w:unhideWhenUsed="1"/>
-    <w:lsdException w:name="HTML Definition" w:semiHidden="1" w:unhideWhenUsed="1"/>
-    <w:lsdException w:name="HTML Keyboard" w:semiHidden="1" w:unhideWhenUsed="1"/>
-    <w:lsdException w:name="HTML Preformatted" w:semiHidden="1" w:unhideWhenUsed="1"/>
-    <w:lsdException w:name="HTML Sample" w:semiHidden="1" w:unhideWhenUsed="1"/>
-    <w:lsdException w:name="HTML Typewriter" w:semiHidden="1" w:unhideWhenUsed="1"/>
-    <w:lsdException w:name="HTML Variable" w:semiHidden="1" w:unhideWhenUsed="1"/>
-    <w:lsdException w:name="Normal Table" w:semiHidden="1" w:unhideWhenUsed="1"/>
-    <w:lsdException w:name="annotation subject" w:semiHidden="1" w:unhideWhenUsed="1"/>
-    <w:lsdException w:name="No List" w:semiHidden="1" w:unhideWhenUsed="1"/>
-    <w:lsdException w:name="Outline List 1" w:semiHidden="1" w:unhideWhenUsed="1"/>
-    <w:lsdException w:name="Outline List 2" w:semiHidden="1" w:unhideWhenUsed="1"/>
-    <w:lsdException w:name="Outline List 3" w:semiHidden="1" w:unhideWhenUsed="1"/>
-    <w:lsdException w:name="Table Simple 1" w:semiHidden="1" w:unhideWhenUsed="1"/>
-    <w:lsdException w:name="Table Simple 2" w:semiHidden="1" w:unhideWhenUsed="1"/>
-    <w:lsdException w:name="Table Simple 3" w:semiHidden="1" w:unhideWhenUsed="1"/>
-    <w:lsdException w:name="Table Classic 1" w:semiHidden="1" w:unhideWhenUsed="1"/>
-    <w:lsdException w:name="Table Classic 2" w:semiHidden="1" w:unhideWhenUsed="1"/>
-    <w:lsdException w:name="Table Classic 3" w:semiHidden="1" w:unhideWhenUsed="1"/>
-    <w:lsdException w:name="Table Classic 4" w:semiHidden="1" w:unhideWhenUsed="1"/>
-    <w:lsdException w:name="Table Colorful 1" w:semiHidden="1" w:unhideWhenUsed="1"/>
-    <w:lsdException w:name="Table Colorful 2" w:semiHidden="1" w:unhideWhenUsed="1"/>
-    <w:lsdException w:name="Table Colorful 3" w:semiHidden="1" w:unhideWhenUsed="1"/>
-    <w:lsdException w:name="Table Columns 1" w:semiHidden="1" w:unhideWhenUsed="1"/>
-    <w:lsdException w:name="Table Columns 2" w:semiHidden="1" w:unhideWhenUsed="1"/>
-    <w:lsdException w:name="Table Columns 3" w:semiHidden="1" w:unhideWhenUsed="1"/>
-    <w:lsdException w:name="Table Columns 4" w:semiHidden="1" w:unhideWhenUsed="1"/>
-    <w:lsdException w:name="Table Columns 5" w:semiHidden="1" w:unhideWhenUsed="1"/>
-    <w:lsdException w:name="Table Grid 1" w:semiHidden="1" w:unhideWhenUsed="1"/>
-    <w:lsdException w:name="Table Grid 2" w:semiHidden="1" w:unhideWhenUsed="1"/>
-    <w:lsdException w:name="Table Grid 3" w:semiHidden="1" w:unhideWhenUsed="1"/>
-    <w:lsdException w:name="Table Grid 4" w:semiHidden="1" w:unhideWhenUsed="1"/>
-    <w:lsdException w:name="Table Grid 5" w:semiHidden="1" w:unhideWhenUsed="1"/>
-    <w:lsdException w:name="Table Grid 6" w:semiHidden="1" w:unhideWhenUsed="1"/>
-    <w:lsdException w:name="Table Grid 7" w:semiHidden="1" w:unhideWhenUsed="1"/>
-    <w:lsdException w:name="Table Grid 8" w:semiHidden="1" w:unhideWhenUsed="1"/>
-    <w:lsdException w:name="Table List 1" w:semiHidden="1" w:unhideWhenUsed="1"/>
-    <w:lsdException w:name="Table List 2" w:semiHidden="1" w:unhideWhenUsed="1"/>
-    <w:lsdException w:name="Table List 3" w:semiHidden="1" w:unhideWhenUsed="1"/>
-    <w:lsdException w:name="Table List 4" w:semiHidden="1" w:unhideWhenUsed="1"/>
-    <w:lsdException w:name="Table List 5" w:semiHidden="1" w:unhideWhenUsed="1"/>
-    <w:lsdException w:name="Table List 6" w:semiHidden="1" w:unhideWhenUsed="1"/>
-    <w:lsdException w:name="Table List 7" w:semiHidden="1" w:unhideWhenUsed="1"/>
-    <w:lsdException w:name="Table List 8" w:semiHidden="1" w:unhideWhenUsed="1"/>
-    <w:lsdException w:name="Table 3D effects 1" w:semiHidden="1" w:unhideWhenUsed="1"/>
-    <w:lsdException w:name="Table 3D effects 2" w:semiHidden="1" w:unhideWhenUsed="1"/>
-    <w:lsdException w:name="Table 3D effects 3" w:semiHidden="1" w:unhideWhenUsed="1"/>
-    <w:lsdException w:name="Table Contemporary" w:semiHidden="1" w:unhideWhenUsed="1"/>
-    <w:lsdException w:name="Table Elegant" w:semiHidden="1" w:unhideWhenUsed="1"/>
-    <w:lsdException w:name="Table Professional" w:semiHidden="1" w:unhideWhenUsed="1"/>
-    <w:lsdException w:name="Table Subtle 1" w:semiHidden="1" w:unhideWhenUsed="1"/>
-    <w:lsdException w:name="Table Subtle 2" w:semiHidden="1" w:unhideWhenUsed="1"/>
-    <w:lsdException w:name="Table Web 1" w:semiHidden="1" w:unhideWhenUsed="1"/>
-    <w:lsdException w:name="Table Web 2" w:semiHidden="1" w:unhideWhenUsed="1"/>
-    <w:lsdException w:name="Table Web 3" w:semiHidden="1" w:unhideWhenUsed="1"/>
-    <w:lsdException w:name="Balloon Text" w:semiHidden="1" w:unhideWhenUsed="1"/>
-    <w:lsdException w:name="Table Grid" w:uiPriority="39"/>
-    <w:lsdException w:name="Table Theme" w:semiHidden="1" w:unhideWhenUsed="1"/>
-    <w:lsdException w:name="Note Level 1" w:semiHidden="1" w:unhideWhenUsed="1"/>
-    <w:lsdException w:name="Note Level 2" w:semiHidden="1" w:unhideWhenUsed="1"/>
-    <w:lsdException w:name="Note Level 3" w:semiHidden="1" w:unhideWhenUsed="1"/>
-    <w:lsdException w:name="Note Level 4" w:semiHidden="1" w:unhideWhenUsed="1"/>
-    <w:lsdException w:name="Note Level 5" w:semiHidden="1" w:unhideWhenUsed="1"/>
-    <w:lsdException w:name="Note Level 6" w:semiHidden="1" w:unhideWhenUsed="1"/>
-    <w:lsdException w:name="Note Level 7" w:semiHidden="1" w:unhideWhenUsed="1"/>
-    <w:lsdException w:name="Note Level 8" w:semiHidden="1" w:unhideWhenUsed="1"/>
-    <w:lsdException w:name="Note Level 9" w:semiHidden="1" w:unhideWhenUsed="1"/>
-    <w:lsdException w:name="Placeholder Text" w:semiHidden="1"/>
-    <w:lsdException w:name="No Spacing" w:uiPriority="1" w:qFormat="1"/>
-    <w:lsdException w:name="Light Shading" w:uiPriority="60"/>
-    <w:lsdException w:name="Light List" w:uiPriority="61"/>
-    <w:lsdException w:name="Light Grid" w:uiPriority="62"/>
-    <w:lsdException w:name="Medium Shading 1" w:uiPriority="63"/>
-    <w:lsdException w:name="Medium Shading 2" w:uiPriority="64"/>
-    <w:lsdException w:name="Medium List 1" w:uiPriority="65"/>
-    <w:lsdException w:name="Medium List 2" w:uiPriority="66"/>
-    <w:lsdException w:name="Medium Grid 1" w:uiPriority="67"/>
-    <w:lsdException w:name="Medium Grid 2" w:uiPriority="68"/>
-    <w:lsdException w:name="Medium Grid 3" w:uiPriority="69"/>
-    <w:lsdException w:name="Dark List" w:uiPriority="70"/>
-    <w:lsdException w:name="Colorful Shading" w:uiPriority="71"/>
-    <w:lsdException w:name="Colorful List" w:uiPriority="72"/>
-    <w:lsdException w:name="Colorful Grid" w:uiPriority="73"/>
-    <w:lsdException w:name="Light Shading Accent 1" w:uiPriority="60"/>
-    <w:lsdException w:name="Light List Accent 1" w:uiPriority="61"/>
-    <w:lsdException w:name="Light Grid Accent 1" w:uiPriority="62"/>
-    <w:lsdException w:name="Medium Shading 1 Accent 1" w:uiPriority="63"/>
-    <w:lsdException w:name="Medium Shading 2 Accent 1" w:uiPriority="64"/>
-    <w:lsdException w:name="Medium List 1 Accent 1" w:uiPriority="65"/>
-    <w:lsdException w:name="Revision" w:semiHidden="1"/>
-    <w:lsdException w:name="List Paragraph" w:uiPriority="34" w:qFormat="1"/>
-    <w:lsdException w:name="Quote" w:uiPriority="29" w:qFormat="1"/>
-    <w:lsdException w:name="Intense Quote" w:uiPriority="30" w:qFormat="1"/>
-    <w:lsdException w:name="Medium List 2 Accent 1" w:uiPriority="66"/>
-    <w:lsdException w:name="Medium Grid 1 Accent 1" w:uiPriority="67"/>
-    <w:lsdException w:name="Medium Grid 2 Accent 1" w:uiPriority="68"/>
-    <w:lsdException w:name="Medium Grid 3 Accent 1" w:uiPriority="69"/>
-    <w:lsdException w:name="Dark List Accent 1" w:uiPriority="70"/>
-    <w:lsdException w:name="Colorful Shading Accent 1" w:uiPriority="71"/>
-    <w:lsdException w:name="Colorful List Accent 1" w:uiPriority="72"/>
-    <w:lsdException w:name="Colorful Grid Accent 1" w:uiPriority="73"/>
-    <w:lsdException w:name="Light Shading Accent 2" w:uiPriority="60"/>
-    <w:lsdException w:name="Light List Accent 2" w:uiPriority="61"/>
-    <w:lsdException w:name="Light Grid Accent 2" w:uiPriority="62"/>
-    <w:lsdException w:name="Medium Shading 1 Accent 2" w:uiPriority="63"/>
-    <w:lsdException w:name="Medium Shading 2 Accent 2" w:uiPriority="64"/>
-    <w:lsdException w:name="Medium List 1 Accent 2" w:uiPriority="65"/>
-    <w:lsdException w:name="Medium List 2 Accent 2" w:uiPriority="66"/>
-    <w:lsdException w:name="Medium Grid 1 Accent 2" w:uiPriority="67"/>
-    <w:lsdException w:name="Medium Grid 2 Accent 2" w:uiPriority="68"/>
-    <w:lsdException w:name="Medium Grid 3 Accent 2" w:uiPriority="69"/>
-    <w:lsdException w:name="Dark List Accent 2" w:uiPriority="70"/>
-    <w:lsdException w:name="Colorful Shading Accent 2" w:uiPriority="71"/>
-    <w:lsdException w:name="Colorful List Accent 2" w:uiPriority="72"/>
-    <w:lsdException w:name="Colorful Grid Accent 2" w:uiPriority="73"/>
-    <w:lsdException w:name="Light Shading Accent 3" w:uiPriority="60"/>
-    <w:lsdException w:name="Light List Accent 3" w:uiPriority="61"/>
-    <w:lsdException w:name="Light Grid Accent 3" w:uiPriority="62"/>
-    <w:lsdException w:name="Medium Shading 1 Accent 3" w:uiPriority="63"/>
-    <w:lsdException w:name="Medium Shading 2 Accent 3" w:uiPriority="64"/>
-    <w:lsdException w:name="Medium List 1 Accent 3" w:uiPriority="65"/>
-    <w:lsdException w:name="Medium List 2 Accent 3" w:uiPriority="66"/>
-    <w:lsdException w:name="Medium Grid 1 Accent 3" w:uiPriority="67"/>
-    <w:lsdException w:name="Medium Grid 2 Accent 3" w:uiPriority="68"/>
-    <w:lsdException w:name="Medium Grid 3 Accent 3" w:uiPriority="69"/>
-    <w:lsdException w:name="Dark List Accent 3" w:uiPriority="70"/>
-    <w:lsdException w:name="Colorful Shading Accent 3" w:uiPriority="71"/>
-    <w:lsdException w:name="Colorful List Accent 3" w:uiPriority="72"/>
-    <w:lsdException w:name="Colorful Grid Accent 3" w:uiPriority="73"/>
-    <w:lsdException w:name="Light Shading Accent 4" w:uiPriority="60"/>
-    <w:lsdException w:name="Light List Accent 4" w:uiPriority="61"/>
-    <w:lsdException w:name="Light Grid Accent 4" w:uiPriority="62"/>
-    <w:lsdException w:name="Medium Shading 1 Accent 4" w:uiPriority="63"/>
-    <w:lsdException w:name="Medium Shading 2 Accent 4" w:uiPriority="64"/>
-    <w:lsdException w:name="Medium List 1 Accent 4" w:uiPriority="65"/>
-    <w:lsdException w:name="Medium List 2 Accent 4" w:uiPriority="66"/>
-    <w:lsdException w:name="Medium Grid 1 Accent 4" w:uiPriority="67"/>
-    <w:lsdException w:name="Medium Grid 2 Accent 4" w:uiPriority="68"/>
-    <w:lsdException w:name="Medium Grid 3 Accent 4" w:uiPriority="69"/>
-    <w:lsdException w:name="Dark List Accent 4" w:uiPriority="70"/>
-    <w:lsdException w:name="Colorful Shading Accent 4" w:uiPriority="71"/>
-    <w:lsdException w:name="Colorful List Accent 4" w:uiPriority="72"/>
-    <w:lsdException w:name="Colorful Grid Accent 4" w:uiPriority="73"/>
-    <w:lsdException w:name="Light Shading Accent 5" w:uiPriority="60"/>
-    <w:lsdException w:name="Light List Accent 5" w:uiPriority="61"/>
-    <w:lsdException w:name="Light Grid Accent 5" w:uiPriority="62"/>
-    <w:lsdException w:name="Medium Shading 1 Accent 5" w:uiPriority="63"/>
-    <w:lsdException w:name="Medium Shading 2 Accent 5" w:uiPriority="64"/>
-    <w:lsdException w:name="Medium List 1 Accent 5" w:uiPriority="65"/>
-    <w:lsdException w:name="Medium List 2 Accent 5" w:uiPriority="66"/>
-    <w:lsdException w:name="Medium Grid 1 Accent 5" w:uiPriority="67"/>
-    <w:lsdException w:name="Medium Grid 2 Accent 5" w:uiPriority="68"/>
-    <w:lsdException w:name="Medium Grid 3 Accent 5" w:uiPriority="69"/>
-    <w:lsdException w:name="Dark List Accent 5" w:uiPriority="70"/>
-    <w:lsdException w:name="Colorful Shading Accent 5" w:uiPriority="71"/>
-    <w:lsdException w:name="Colorful List Accent 5" w:uiPriority="72"/>
-    <w:lsdException w:name="Colorful Grid Accent 5" w:uiPriority="73"/>
-    <w:lsdException w:name="Light Shading Accent 6" w:uiPriority="60"/>
-    <w:lsdException w:name="Light List Accent 6" w:uiPriority="61"/>
-    <w:lsdException w:name="Light Grid Accent 6" w:uiPriority="62"/>
-    <w:lsdException w:name="Medium Shading 1 Accent 6" w:uiPriority="63"/>
-    <w:lsdException w:name="Medium Shading 2 Accent 6" w:uiPriority="64"/>
-    <w:lsdException w:name="Medium List 1 Accent 6" w:uiPriority="65"/>
-    <w:lsdException w:name="Medium List 2 Accent 6" w:uiPriority="66"/>
-    <w:lsdException w:name="Medium Grid 1 Accent 6" w:uiPriority="67"/>
-    <w:lsdException w:name="Medium Grid 2 Accent 6" w:uiPriority="68"/>
-    <w:lsdException w:name="Medium Grid 3 Accent 6" w:uiPriority="69"/>
-    <w:lsdException w:name="Dark List Accent 6" w:uiPriority="70"/>
-    <w:lsdException w:name="Colorful Shading Accent 6" w:uiPriority="71"/>
-    <w:lsdException w:name="Colorful List Accent 6" w:uiPriority="72"/>
-    <w:lsdException w:name="Colorful Grid Accent 6" w:uiPriority="73"/>
-    <w:lsdException w:name="Subtle Emphasis" w:uiPriority="19" w:qFormat="1"/>
-    <w:lsdException w:name="Intense Emphasis" w:uiPriority="21" w:qFormat="1"/>
-    <w:lsdException w:name="Subtle Reference" w:uiPriority="31" w:qFormat="1"/>
-    <w:lsdException w:name="Intense Reference" w:uiPriority="32" w:qFormat="1"/>
-    <w:lsdException w:name="Book Title" w:uiPriority="33" w:qFormat="1"/>
-    <w:lsdException w:name="Bibliography" w:semiHidden="1" w:uiPriority="37" w:unhideWhenUsed="1"/>
-    <w:lsdException w:name="TOC Heading" w:semiHidden="1" w:uiPriority="39" w:unhideWhenUsed="1" w:qFormat="1"/>
-    <w:lsdException w:name="Plain Table 1" w:uiPriority="41"/>
-    <w:lsdException w:name="Plain Table 2" w:uiPriority="42"/>
-    <w:lsdException w:name="Plain Table 3" w:uiPriority="43"/>
-    <w:lsdException w:name="Plain Table 4" w:uiPriority="44"/>
-    <w:lsdException w:name="Plain Table 5" w:uiPriority="45"/>
-    <w:lsdException w:name="Grid Table Light" w:uiPriority="40"/>
-    <w:lsdException w:name="Grid Table 1 Light" w:uiPriority="46"/>
-    <w:lsdException w:name="Grid Table 2" w:uiPriority="47"/>
-    <w:lsdException w:name="Grid Table 3" w:uiPriority="48"/>
-    <w:lsdException w:name="Grid Table 4" w:uiPriority="49"/>
-    <w:lsdException w:name="Grid Table 5 Dark" w:uiPriority="50"/>
-    <w:lsdException w:name="Grid Table 6 Colorful" w:uiPriority="51"/>
-    <w:lsdException w:name="Grid Table 7 Colorful" w:uiPriority="52"/>
-    <w:lsdException w:name="Grid Table 1 Light Accent 1" w:uiPriority="46"/>
-    <w:lsdException w:name="Grid Table 2 Accent 1" w:uiPriority="47"/>
-    <w:lsdException w:name="Grid Table 3 Accent 1" w:uiPriority="48"/>
-    <w:lsdException w:name="Grid Table 4 Accent 1" w:uiPriority="49"/>
-    <w:lsdException w:name="Grid Table 5 Dark Accent 1" w:uiPriority="50"/>
-    <w:lsdException w:name="Grid Table 6 Colorful Accent 1" w:uiPriority="51"/>
-    <w:lsdException w:name="Grid Table 7 Colorful Accent 1" w:uiPriority="52"/>
-    <w:lsdException w:name="Grid Table 1 Light Accent 2" w:uiPriority="46"/>
-    <w:lsdException w:name="Grid Table 2 Accent 2" w:uiPriority="47"/>
-    <w:lsdException w:name="Grid Table 3 Accent 2" w:uiPriority="48"/>
-    <w:lsdException w:name="Grid Table 4 Accent 2" w:uiPriority="49"/>
-    <w:lsdException w:name="Grid Table 5 Dark Accent 2" w:uiPriority="50"/>
-    <w:lsdException w:name="Grid Table 6 Colorful Accent 2" w:uiPriority="51"/>
-    <w:lsdException w:name="Grid Table 7 Colorful Accent 2" w:uiPriority="52"/>
-    <w:lsdException w:name="Grid Table 1 Light Accent 3" w:uiPriority="46"/>
-    <w:lsdException w:name="Grid Table 2 Accent 3" w:uiPriority="47"/>
-    <w:lsdException w:name="Grid Table 3 Accent 3" w:uiPriority="48"/>
-    <w:lsdException w:name="Grid Table 4 Accent 3" w:uiPriority="49"/>
-    <w:lsdException w:name="Grid Table 5 Dark Accent 3" w:uiPriority="50"/>
-    <w:lsdException w:name="Grid Table 6 Colorful Accent 3" w:uiPriority="51"/>
-    <w:lsdException w:name="Grid Table 7 Colorful Accent 3" w:uiPriority="52"/>
-    <w:lsdException w:name="Grid Table 1 Light Accent 4" w:uiPriority="46"/>
-    <w:lsdException w:name="Grid Table 2 Accent 4" w:uiPriority="47"/>
-    <w:lsdException w:name="Grid Table 3 Accent 4" w:uiPriority="48"/>
-    <w:lsdException w:name="Grid Table 4 Accent 4" w:uiPriority="49"/>
-    <w:lsdException w:name="Grid Table 5 Dark Accent 4" w:uiPriority="50"/>
-    <w:lsdException w:name="Grid Table 6 Colorful Accent 4" w:uiPriority="51"/>
-    <w:lsdException w:name="Grid Table 7 Colorful Accent 4" w:uiPriority="52"/>
-    <w:lsdException w:name="Grid Table 1 Light Accent 5" w:uiPriority="46"/>
-    <w:lsdException w:name="Grid Table 2 Accent 5" w:uiPriority="47"/>
-    <w:lsdException w:name="Grid Table 3 Accent 5" w:uiPriority="48"/>
-    <w:lsdException w:name="Grid Table 4 Accent 5" w:uiPriority="49"/>
-    <w:lsdException w:name="Grid Table 5 Dark Accent 5" w:uiPriority="50"/>
-    <w:lsdException w:name="Grid Table 6 Colorful Accent 5" w:uiPriority="51"/>
-    <w:lsdException w:name="Grid Table 7 Colorful Accent 5" w:uiPriority="52"/>
-    <w:lsdException w:name="Grid Table 1 Light Accent 6" w:uiPriority="46"/>
-    <w:lsdException w:name="Grid Table 2 Accent 6" w:uiPriority="47"/>
-    <w:lsdException w:name="Grid Table 3 Accent 6" w:uiPriority="48"/>
-    <w:lsdException w:name="Grid Table 4 Accent 6" w:uiPriority="49"/>
-    <w:lsdException w:name="Grid Table 5 Dark Accent 6" w:uiPriority="50"/>
-    <w:lsdException w:name="Grid Table 6 Colorful Accent 6" w:uiPriority="51"/>
-    <w:lsdException w:name="Grid Table 7 Colorful Accent 6" w:uiPriority="52"/>
-    <w:lsdException w:name="List Table 1 Light" w:uiPriority="46"/>
-    <w:lsdException w:name="List Table 2" w:uiPriority="47"/>
-    <w:lsdException w:name="List Table 3" w:uiPriority="48"/>
-    <w:lsdException w:name="List Table 4" w:uiPriority="49"/>
-    <w:lsdException w:name="List Table 5 Dark" w:uiPriority="50"/>
-    <w:lsdException w:name="List Table 6 Colorful" w:uiPriority="51"/>
-    <w:lsdException w:name="List Table 7 Colorful" w:uiPriority="52"/>
-    <w:lsdException w:name="List Table 1 Light Accent 1" w:uiPriority="46"/>
-    <w:lsdException w:name="List Table 2 Accent 1" w:uiPriority="47"/>
-    <w:lsdException w:name="List Table 3 Accent 1" w:uiPriority="48"/>
-    <w:lsdException w:name="List Table 4 Accent 1" w:uiPriority="49"/>
-    <w:lsdException w:name="List Table 5 Dark Accent 1" w:uiPriority="50"/>
-    <w:lsdException w:name="List Table 6 Colorful Accent 1" w:uiPriority="51"/>
-    <w:lsdException w:name="List Table 7 Colorful Accent 1" w:uiPriority="52"/>
-    <w:lsdException w:name="List Table 1 Light Accent 2" w:uiPriority="46"/>
-    <w:lsdException w:name="List Table 2 Accent 2" w:uiPriority="47"/>
-    <w:lsdException w:name="List Table 3 Accent 2" w:uiPriority="48"/>
-    <w:lsdException w:name="List Table 4 Accent 2" w:uiPriority="49"/>
-    <w:lsdException w:name="List Table 5 Dark Accent 2" w:uiPriority="50"/>
-    <w:lsdException w:name="List Table 6 Colorful Accent 2" w:uiPriority="51"/>
-    <w:lsdException w:name="List Table 7 Colorful Accent 2" w:uiPriority="52"/>
-    <w:lsdException w:name="List Table 1 Light Accent 3" w:uiPriority="46"/>
-    <w:lsdException w:name="List Table 2 Accent 3" w:uiPriority="47"/>
-    <w:lsdException w:name="List Table 3 Accent 3" w:uiPriority="48"/>
-    <w:lsdException w:name="List Table 4 Accent 3" w:uiPriority="49"/>
-    <w:lsdException w:name="List Table 5 Dark Accent 3" w:uiPriority="50"/>
-    <w:lsdException w:name="List Table 6 Colorful Accent 3" w:uiPriority="51"/>
-    <w:lsdException w:name="List Table 7 Colorful Accent 3" w:uiPriority="52"/>
-    <w:lsdException w:name="List Table 1 Light Accent 4" w:uiPriority="46"/>
-    <w:lsdException w:name="List Table 2 Accent 4" w:uiPriority="47"/>
-    <w:lsdException w:name="List Table 3 Accent 4" w:uiPriority="48"/>
-    <w:lsdException w:name="List Table 4 Accent 4" w:uiPriority="49"/>
-    <w:lsdException w:name="List Table 5 Dark Accent 4" w:uiPriority="50"/>
-    <w:lsdException w:name="List Table 6 Colorful Accent 4" w:uiPriority="51"/>
-    <w:lsdException w:name="List Table 7 Colorful Accent 4" w:uiPriority="52"/>
-    <w:lsdException w:name="List Table 1 Light Accent 5" w:uiPriority="46"/>
-    <w:lsdException w:name="List Table 2 Accent 5" w:uiPriority="47"/>
-    <w:lsdException w:name="List Table 3 Accent 5" w:uiPriority="48"/>
-    <w:lsdException w:name="List Table 4 Accent 5" w:uiPriority="49"/>
-    <w:lsdException w:name="List Table 5 Dark Accent 5" w:uiPriority="50"/>
-    <w:lsdException w:name="List Table 6 Colorful Accent 5" w:uiPriority="51"/>
-    <w:lsdException w:name="List Table 7 Colorful Accent 5" w:uiPriority="52"/>
-    <w:lsdException w:name="List Table 1 Light Accent 6" w:uiPriority="46"/>
-    <w:lsdException w:name="List Table 2 Accent 6" w:uiPriority="47"/>
-    <w:lsdException w:name="List Table 3 Accent 6" w:uiPriority="48"/>
-    <w:lsdException w:name="List Table 4 Accent 6" w:uiPriority="49"/>
-    <w:lsdException w:name="List Table 5 Dark Accent 6" w:uiPriority="50"/>
-    <w:lsdException w:name="List Table 6 Colorful Accent 6" w:uiPriority="51"/>
-    <w:lsdException w:name="List Table 7 Colorful Accent 6" w:uiPriority="52"/>
-    <w:lsdException w:name="Mention" w:semiHidden="1" w:unhideWhenUsed="1"/>
-    <w:lsdException w:name="Smart Hyperlink" w:semiHidden="1" w:unhideWhenUsed="1"/>
+  <w:latentStyles w:defLockedState="0" w:defUIPriority="99" w:defSemiHidden="1" w:defUnhideWhenUsed="1" w:defQFormat="0" w:count="267">
+    <w:lsdException w:name="Normal" w:semiHidden="0" w:uiPriority="0" w:unhideWhenUsed="0" w:qFormat="1"/>
+    <w:lsdException w:name="heading 1" w:semiHidden="0" w:uiPriority="9" w:unhideWhenUsed="0" w:qFormat="1"/>
+    <w:lsdException w:name="heading 2" w:uiPriority="9" w:qFormat="1"/>
+    <w:lsdException w:name="heading 3" w:uiPriority="9" w:qFormat="1"/>
+    <w:lsdException w:name="heading 4" w:uiPriority="9" w:qFormat="1"/>
+    <w:lsdException w:name="heading 5" w:uiPriority="9" w:qFormat="1"/>
+    <w:lsdException w:name="heading 6" w:uiPriority="9" w:qFormat="1"/>
+    <w:lsdException w:name="heading 7" w:uiPriority="9" w:qFormat="1"/>
+    <w:lsdException w:name="heading 8" w:uiPriority="9" w:qFormat="1"/>
+    <w:lsdException w:name="heading 9" w:uiPriority="9" w:qFormat="1"/>
+    <w:lsdException w:name="toc 1" w:uiPriority="39"/>
+    <w:lsdException w:name="toc 2" w:uiPriority="39"/>
+    <w:lsdException w:name="toc 3" w:uiPriority="39"/>
+    <w:lsdException w:name="toc 4" w:uiPriority="39"/>
+    <w:lsdException w:name="toc 5" w:uiPriority="39"/>
+    <w:lsdException w:name="toc 6" w:uiPriority="39"/>
+    <w:lsdException w:name="toc 7" w:uiPriority="39"/>
+    <w:lsdException w:name="toc 8" w:uiPriority="39"/>
+    <w:lsdException w:name="toc 9" w:uiPriority="39"/>
+    <w:lsdException w:name="caption" w:uiPriority="35" w:qFormat="1"/>
+    <w:lsdException w:name="Title" w:semiHidden="0" w:uiPriority="10" w:unhideWhenUsed="0" w:qFormat="1"/>
+    <w:lsdException w:name="Default Paragraph Font" w:uiPriority="1"/>
+    <w:lsdException w:name="Subtitle" w:semiHidden="0" w:uiPriority="11" w:unhideWhenUsed="0" w:qFormat="1"/>
+    <w:lsdException w:name="Strong" w:semiHidden="0" w:uiPriority="22" w:unhideWhenUsed="0" w:qFormat="1"/>
+    <w:lsdException w:name="Emphasis" w:semiHidden="0" w:uiPriority="20" w:unhideWhenUsed="0" w:qFormat="1"/>
+    <w:lsdException w:name="Table Grid" w:semiHidden="0" w:uiPriority="39" w:unhideWhenUsed="0"/>
+    <w:lsdException w:name="Placeholder Text" w:unhideWhenUsed="0"/>
+    <w:lsdException w:name="No Spacing" w:semiHidden="0" w:uiPriority="1" w:unhideWhenUsed="0" w:qFormat="1"/>
+    <w:lsdException w:name="Light Shading" w:semiHidden="0" w:uiPriority="60" w:unhideWhenUsed="0"/>
+    <w:lsdException w:name="Light List" w:semiHidden="0" w:uiPriority="61" w:unhideWhenUsed="0"/>
+    <w:lsdException w:name="Light Grid" w:semiHidden="0" w:uiPriority="62" w:unhideWhenUsed="0"/>
+    <w:lsdException w:name="Medium Shading 1" w:semiHidden="0" w:uiPriority="63" w:unhideWhenUsed="0"/>
+    <w:lsdException w:name="Medium Shading 2" w:semiHidden="0" w:uiPriority="64" w:unhideWhenUsed="0"/>
+    <w:lsdException w:name="Medium List 1" w:semiHidden="0" w:uiPriority="65" w:unhideWhenUsed="0"/>
+    <w:lsdException w:name="Medium List 2" w:semiHidden="0" w:uiPriority="66" w:unhideWhenUsed="0"/>
+    <w:lsdException w:name="Medium Grid 1" w:semiHidden="0" w:uiPriority="67" w:unhideWhenUsed="0"/>
+    <w:lsdException w:name="Medium Grid 2" w:semiHidden="0" w:uiPriority="68" w:unhideWhenUsed="0"/>
+    <w:lsdException w:name="Medium Grid 3" w:semiHidden="0" w:uiPriority="69" w:unhideWhenUsed="0"/>
+    <w:lsdException w:name="Dark List" w:semiHidden="0" w:uiPriority="70" w:unhideWhenUsed="0"/>
+    <w:lsdException w:name="Colorful Shading" w:semiHidden="0" w:uiPriority="71" w:unhideWhenUsed="0"/>
+    <w:lsdException w:name="Colorful List" w:semiHidden="0" w:uiPriority="72" w:unhideWhenUsed="0"/>
+    <w:lsdException w:name="Colorful Grid" w:semiHidden="0" w:uiPriority="73" w:unhideWhenUsed="0"/>
+    <w:lsdException w:name="Light Shading Accent 1" w:semiHidden="0" w:uiPriority="60" w:unhideWhenUsed="0"/>
+    <w:lsdException w:name="Light List Accent 1" w:semiHidden="0" w:uiPriority="61" w:unhideWhenUsed="0"/>
+    <w:lsdException w:name="Light Grid Accent 1" w:semiHidden="0" w:uiPriority="62" w:unhideWhenUsed="0"/>
+    <w:lsdException w:name="Medium Shading 1 Accent 1" w:semiHidden="0" w:uiPriority="63" w:unhideWhenUsed="0"/>
+    <w:lsdException w:name="Medium Shading 2 Accent 1" w:semiHidden="0" w:uiPriority="64" w:unhideWhenUsed="0"/>
+    <w:lsdException w:name="Medium List 1 Accent 1" w:semiHidden="0" w:uiPriority="65" w:unhideWhenUsed="0"/>
+    <w:lsdException w:name="Revision" w:unhideWhenUsed="0"/>
+    <w:lsdException w:name="List Paragraph" w:semiHidden="0" w:uiPriority="34" w:unhideWhenUsed="0" w:qFormat="1"/>
+    <w:lsdException w:name="Quote" w:semiHidden="0" w:uiPriority="29" w:unhideWhenUsed="0" w:qFormat="1"/>
+    <w:lsdException w:name="Intense Quote" w:semiHidden="0" w:uiPriority="30" w:unhideWhenUsed="0" w:qFormat="1"/>
+    <w:lsdException w:name="Medium List 2 Accent 1" w:semiHidden="0" w:uiPriority="66" w:unhideWhenUsed="0"/>
+    <w:lsdException w:name="Medium Grid 1 Accent 1" w:semiHidden="0" w:uiPriority="67" w:unhideWhenUsed="0"/>
+    <w:lsdException w:name="Medium Grid 2 Accent 1" w:semiHidden="0" w:uiPriority="68" w:unhideWhenUsed="0"/>
+    <w:lsdException w:name="Medium Grid 3 Accent 1" w:semiHidden="0" w:uiPriority="69" w:unhideWhenUsed="0"/>
+    <w:lsdException w:name="Dark List Accent 1" w:semiHidden="0" w:uiPriority="70" w:unhideWhenUsed="0"/>
+    <w:lsdException w:name="Colorful Shading Accent 1" w:semiHidden="0" w:uiPriority="71" w:unhideWhenUsed="0"/>
+    <w:lsdException w:name="Colorful List Accent 1" w:semiHidden="0" w:uiPriority="72" w:unhideWhenUsed="0"/>
+    <w:lsdException w:name="Colorful Grid Accent 1" w:semiHidden="0" w:uiPriority="73" w:unhideWhenUsed="0"/>
+    <w:lsdException w:name="Light Shading Accent 2" w:semiHidden="0" w:uiPriority="60" w:unhideWhenUsed="0"/>
+    <w:lsdException w:name="Light List Accent 2" w:semiHidden="0" w:uiPriority="61" w:unhideWhenUsed="0"/>
+    <w:lsdException w:name="Light Grid Accent 2" w:semiHidden="0" w:uiPriority="62" w:unhideWhenUsed="0"/>
+    <w:lsdException w:name="Medium Shading 1 Accent 2" w:semiHidden="0" w:uiPriority="63" w:unhideWhenUsed="0"/>
+    <w:lsdException w:name="Medium Shading 2 Accent 2" w:semiHidden="0" w:uiPriority="64" w:unhideWhenUsed="0"/>
+    <w:lsdException w:name="Medium List 1 Accent 2" w:semiHidden="0" w:uiPriority="65" w:unhideWhenUsed="0"/>
+    <w:lsdException w:name="Medium List 2 Accent 2" w:semiHidden="0" w:uiPriority="66" w:unhideWhenUsed="0"/>
+    <w:lsdException w:name="Medium Grid 1 Accent 2" w:semiHidden="0" w:uiPriority="67" w:unhideWhenUsed="0"/>
+    <w:lsdException w:name="Medium Grid 2 Accent 2" w:semiHidden="0" w:uiPriority="68" w:unhideWhenUsed="0"/>
+    <w:lsdException w:name="Medium Grid 3 Accent 2" w:semiHidden="0" w:uiPriority="69" w:unhideWhenUsed="0"/>
+    <w:lsdException w:name="Dark List Accent 2" w:semiHidden="0" w:uiPriority="70" w:unhideWhenUsed="0"/>
+    <w:lsdException w:name="Colorful Shading Accent 2" w:semiHidden="0" w:uiPriority="71" w:unhideWhenUsed="0"/>
+    <w:lsdException w:name="Colorful List Accent 2" w:semiHidden="0" w:uiPriority="72" w:unhideWhenUsed="0"/>
+    <w:lsdException w:name="Colorful Grid Accent 2" w:semiHidden="0" w:uiPriority="73" w:unhideWhenUsed="0"/>
+    <w:lsdException w:name="Light Shading Accent 3" w:semiHidden="0" w:uiPriority="60" w:unhideWhenUsed="0"/>
+    <w:lsdException w:name="Light List Accent 3" w:semiHidden="0" w:uiPriority="61" w:unhideWhenUsed="0"/>
+    <w:lsdException w:name="Light Grid Accent 3" w:semiHidden="0" w:uiPriority="62" w:unhideWhenUsed="0"/>
+    <w:lsdException w:name="Medium Shading 1 Accent 3" w:semiHidden="0" w:uiPriority="63" w:unhideWhenUsed="0"/>
+    <w:lsdException w:name="Medium Shading 2 Accent 3" w:semiHidden="0" w:uiPriority="64" w:unhideWhenUsed="0"/>
+    <w:lsdException w:name="Medium List 1 Accent 3" w:semiHidden="0" w:uiPriority="65" w:unhideWhenUsed="0"/>
+    <w:lsdException w:name="Medium List 2 Accent 3" w:semiHidden="0" w:uiPriority="66" w:unhideWhenUsed="0"/>
+    <w:lsdException w:name="Medium Grid 1 Accent 3" w:semiHidden="0" w:uiPriority="67" w:unhideWhenUsed="0"/>
+    <w:lsdException w:name="Medium Grid 2 Accent 3" w:semiHidden="0" w:uiPriority="68" w:unhideWhenUsed="0"/>
+    <w:lsdException w:name="Medium Grid 3 Accent 3" w:semiHidden="0" w:uiPriority="69" w:unhideWhenUsed="0"/>
+    <w:lsdException w:name="Dark List Accent 3" w:semiHidden="0" w:uiPriority="70" w:unhideWhenUsed="0"/>
+    <w:lsdException w:name="Colorful Shading Accent 3" w:semiHidden="0" w:uiPriority="71" w:unhideWhenUsed="0"/>
+    <w:lsdException w:name="Colorful List Accent 3" w:semiHidden="0" w:uiPriority="72" w:unhideWhenUsed="0"/>
+    <w:lsdException w:name="Colorful Grid Accent 3" w:semiHidden="0" w:uiPriority="73" w:unhideWhenUsed="0"/>
+    <w:lsdException w:name="Light Shading Accent 4" w:semiHidden="0" w:uiPriority="60" w:unhideWhenUsed="0"/>
+    <w:lsdException w:name="Light List Accent 4" w:semiHidden="0" w:uiPriority="61" w:unhideWhenUsed="0"/>
+    <w:lsdException w:name="Light Grid Accent 4" w:semiHidden="0" w:uiPriority="62" w:unhideWhenUsed="0"/>
+    <w:lsdException w:name="Medium Shading 1 Accent 4" w:semiHidden="0" w:uiPriority="63" w:unhideWhenUsed="0"/>
+    <w:lsdException w:name="Medium Shading 2 Accent 4" w:semiHidden="0" w:uiPriority="64" w:unhideWhenUsed="0"/>
+    <w:lsdException w:name="Medium List 1 Accent 4" w:semiHidden="0" w:uiPriority="65" w:unhideWhenUsed="0"/>
+    <w:lsdException w:name="Medium List 2 Accent 4" w:semiHidden="0" w:uiPriority="66" w:unhideWhenUsed="0"/>
+    <w:lsdException w:name="Medium Grid 1 Accent 4" w:semiHidden="0" w:uiPriority="67" w:unhideWhenUsed="0"/>
+    <w:lsdException w:name="Medium Grid 2 Accent 4" w:semiHidden="0" w:uiPriority="68" w:unhideWhenUsed="0"/>
+    <w:lsdException w:name="Medium Grid 3 Accent 4" w:semiHidden="0" w:uiPriority="69" w:unhideWhenUsed="0"/>
+    <w:lsdException w:name="Dark List Accent 4" w:semiHidden="0" w:uiPriority="70" w:unhideWhenUsed="0"/>
+    <w:lsdException w:name="Colorful Shading Accent 4" w:semiHidden="0" w:uiPriority="71" w:unhideWhenUsed="0"/>
+    <w:lsdException w:name="Colorful List Accent 4" w:semiHidden="0" w:uiPriority="72" w:unhideWhenUsed="0"/>
+    <w:lsdException w:name="Colorful Grid Accent 4" w:semiHidden="0" w:uiPriority="73" w:unhideWhenUsed="0"/>
+    <w:lsdException w:name="Light Shading Accent 5" w:semiHidden="0" w:uiPriority="60" w:unhideWhenUsed="0"/>
+    <w:lsdException w:name="Light List Accent 5" w:semiHidden="0" w:uiPriority="61" w:unhideWhenUsed="0"/>
+    <w:lsdException w:name="Light Grid Accent 5" w:semiHidden="0" w:uiPriority="62" w:unhideWhenUsed="0"/>
+    <w:lsdException w:name="Medium Shading 1 Accent 5" w:semiHidden="0" w:uiPriority="63" w:unhideWhenUsed="0"/>
+    <w:lsdException w:name="Medium Shading 2 Accent 5" w:semiHidden="0" w:uiPriority="64" w:unhideWhenUsed="0"/>
+    <w:lsdException w:name="Medium List 1 Accent 5" w:semiHidden="0" w:uiPriority="65" w:unhideWhenUsed="0"/>
+    <w:lsdException w:name="Medium List 2 Accent 5" w:semiHidden="0" w:uiPriority="66" w:unhideWhenUsed="0"/>
+    <w:lsdException w:name="Medium Grid 1 Accent 5" w:semiHidden="0" w:uiPriority="67" w:unhideWhenUsed="0"/>
+    <w:lsdException w:name="Medium Grid 2 Accent 5" w:semiHidden="0" w:uiPriority="68" w:unhideWhenUsed="0"/>
+    <w:lsdException w:name="Medium Grid 3 Accent 5" w:semiHidden="0" w:uiPriority="69" w:unhideWhenUsed="0"/>
+    <w:lsdException w:name="Dark List Accent 5" w:semiHidden="0" w:uiPriority="70" w:unhideWhenUsed="0"/>
+    <w:lsdException w:name="Colorful Shading Accent 5" w:semiHidden="0" w:uiPriority="71" w:unhideWhenUsed="0"/>
+    <w:lsdException w:name="Colorful List Accent 5" w:semiHidden="0" w:uiPriority="72" w:unhideWhenUsed="0"/>
+    <w:lsdException w:name="Colorful Grid Accent 5" w:semiHidden="0" w:uiPriority="73" w:unhideWhenUsed="0"/>
+    <w:lsdException w:name="Light Shading Accent 6" w:semiHidden="0" w:uiPriority="60" w:unhideWhenUsed="0"/>
+    <w:lsdException w:name="Light List Accent 6" w:semiHidden="0" w:uiPriority="61" w:unhideWhenUsed="0"/>
+    <w:lsdException w:name="Light Grid Accent 6" w:semiHidden="0" w:uiPriority="62" w:unhideWhenUsed="0"/>
+    <w:lsdException w:name="Medium Shading 1 Accent 6" w:semiHidden="0" w:uiPriority="63" w:unhideWhenUsed="0"/>
+    <w:lsdException w:name="Medium Shading 2 Accent 6" w:semiHidden="0" w:uiPriority="64" w:unhideWhenUsed="0"/>
+    <w:lsdException w:name="Medium List 1 Accent 6" w:semiHidden="0" w:uiPriority="65" w:unhideWhenUsed="0"/>
+    <w:lsdException w:name="Medium List 2 Accent 6" w:semiHidden="0" w:uiPriority="66" w:unhideWhenUsed="0"/>
+    <w:lsdException w:name="Medium Grid 1 Accent 6" w:semiHidden="0" w:uiPriority="67" w:unhideWhenUsed="0"/>
+    <w:lsdException w:name="Medium Grid 2 Accent 6" w:semiHidden="0" w:uiPriority="68" w:unhideWhenUsed="0"/>
+    <w:lsdException w:name="Medium Grid 3 Accent 6" w:semiHidden="0" w:uiPriority="69" w:unhideWhenUsed="0"/>
+    <w:lsdException w:name="Dark List Accent 6" w:semiHidden="0" w:uiPriority="70" w:unhideWhenUsed="0"/>
+    <w:lsdException w:name="Colorful Shading Accent 6" w:semiHidden="0" w:uiPriority="71" w:unhideWhenUsed="0"/>
+    <w:lsdException w:name="Colorful List Accent 6" w:semiHidden="0" w:uiPriority="72" w:unhideWhenUsed="0"/>
+    <w:lsdException w:name="Colorful Grid Accent 6" w:semiHidden="0" w:uiPriority="73" w:unhideWhenUsed="0"/>
+    <w:lsdException w:name="Subtle Emphasis" w:semiHidden="0" w:uiPriority="19" w:unhideWhenUsed="0" w:qFormat="1"/>
+    <w:lsdException w:name="Intense Emphasis" w:semiHidden="0" w:uiPriority="21" w:unhideWhenUsed="0" w:qFormat="1"/>
+    <w:lsdException w:name="Subtle Reference" w:semiHidden="0" w:uiPriority="31" w:unhideWhenUsed="0" w:qFormat="1"/>
+    <w:lsdException w:name="Intense Reference" w:semiHidden="0" w:uiPriority="32" w:unhideWhenUsed="0" w:qFormat="1"/>
+    <w:lsdException w:name="Book Title" w:semiHidden="0" w:uiPriority="33" w:unhideWhenUsed="0" w:qFormat="1"/>
+    <w:lsdException w:name="Bibliography" w:uiPriority="37"/>
+    <w:lsdException w:name="TOC Heading" w:uiPriority="39" w:qFormat="1"/>
   </w:latentStyles>
   <w:style w:type="paragraph" w:default="1" w:styleId="Normal">
     <w:name w:val="Normal"/>
@@ -2611,7 +2672,6 @@
   <w:style w:type="character" w:default="1" w:styleId="DefaultParagraphFont">
     <w:name w:val="Default Paragraph Font"/>
     <w:uiPriority w:val="1"/>
-    <w:semiHidden/>
     <w:unhideWhenUsed/>
   </w:style>
   <w:style w:type="table" w:default="1" w:styleId="TableNormal">
@@ -2661,6 +2721,314 @@
       <w:szCs w:val="26"/>
     </w:rPr>
   </w:style>
+  <w:style w:type="paragraph" w:styleId="BalloonText">
+    <w:name w:val="Balloon Text"/>
+    <w:basedOn w:val="Normal"/>
+    <w:link w:val="BalloonTextChar"/>
+    <w:uiPriority w:val="99"/>
+    <w:semiHidden/>
+    <w:unhideWhenUsed/>
+    <w:rsid w:val="00BD7B41"/>
+    <w:rPr>
+      <w:rFonts w:ascii="Tahoma" w:hAnsi="Tahoma" w:cs="Tahoma"/>
+      <w:sz w:val="16"/>
+      <w:szCs w:val="16"/>
+    </w:rPr>
+  </w:style>
+  <w:style w:type="character" w:customStyle="1" w:styleId="BalloonTextChar">
+    <w:name w:val="Balloon Text Char"/>
+    <w:basedOn w:val="DefaultParagraphFont"/>
+    <w:link w:val="BalloonText"/>
+    <w:uiPriority w:val="99"/>
+    <w:semiHidden/>
+    <w:rsid w:val="00BD7B41"/>
+    <w:rPr>
+      <w:rFonts w:ascii="Tahoma" w:hAnsi="Tahoma" w:cs="Tahoma"/>
+      <w:sz w:val="16"/>
+      <w:szCs w:val="16"/>
+    </w:rPr>
+  </w:style>
+</w:styles>
+</file>
+
+<file path=word/stylesWithEffects.xml><?xml version="1.0" encoding="utf-8"?>
+<w:styles xmlns:wpc="http://schemas.microsoft.com/office/word/2010/wordprocessingCanvas" xmlns:mc="http://schemas.openxmlformats.org/markup-compatibility/2006" xmlns:o="urn:schemas-microsoft-com:office:office" xmlns:r="http://schemas.openxmlformats.org/officeDocument/2006/relationships" xmlns:m="http://schemas.openxmlformats.org/officeDocument/2006/math" xmlns:v="urn:schemas-microsoft-com:vml" xmlns:wp14="http://schemas.microsoft.com/office/word/2010/wordprocessingDrawing" xmlns:wp="http://schemas.openxmlformats.org/drawingml/2006/wordprocessingDrawing" xmlns:w10="urn:schemas-microsoft-com:office:word" xmlns:w="http://schemas.openxmlformats.org/wordprocessingml/2006/main" xmlns:w14="http://schemas.microsoft.com/office/word/2010/wordml" xmlns:wpg="http://schemas.microsoft.com/office/word/2010/wordprocessingGroup" xmlns:wpi="http://schemas.microsoft.com/office/word/2010/wordprocessingInk" xmlns:wne="http://schemas.microsoft.com/office/word/2006/wordml" xmlns:wps="http://schemas.microsoft.com/office/word/2010/wordprocessingShape" mc:Ignorable="w14 wp14">
+  <w:docDefaults>
+    <w:rPrDefault>
+      <w:rPr>
+        <w:rFonts w:asciiTheme="minorHAnsi" w:eastAsiaTheme="minorHAnsi" w:hAnsiTheme="minorHAnsi" w:cstheme="minorBidi"/>
+        <w:sz w:val="24"/>
+        <w:szCs w:val="24"/>
+        <w:lang w:val="en-US" w:eastAsia="en-US" w:bidi="ar-SA"/>
+      </w:rPr>
+    </w:rPrDefault>
+    <w:pPrDefault/>
+  </w:docDefaults>
+  <w:latentStyles w:defLockedState="0" w:defUIPriority="99" w:defSemiHidden="1" w:defUnhideWhenUsed="1" w:defQFormat="0" w:count="267">
+    <w:lsdException w:name="Normal" w:semiHidden="0" w:uiPriority="0" w:unhideWhenUsed="0" w:qFormat="1"/>
+    <w:lsdException w:name="heading 1" w:semiHidden="0" w:uiPriority="9" w:unhideWhenUsed="0" w:qFormat="1"/>
+    <w:lsdException w:name="heading 2" w:uiPriority="9" w:qFormat="1"/>
+    <w:lsdException w:name="heading 3" w:uiPriority="9" w:qFormat="1"/>
+    <w:lsdException w:name="heading 4" w:uiPriority="9" w:qFormat="1"/>
+    <w:lsdException w:name="heading 5" w:uiPriority="9" w:qFormat="1"/>
+    <w:lsdException w:name="heading 6" w:uiPriority="9" w:qFormat="1"/>
+    <w:lsdException w:name="heading 7" w:uiPriority="9" w:qFormat="1"/>
+    <w:lsdException w:name="heading 8" w:uiPriority="9" w:qFormat="1"/>
+    <w:lsdException w:name="heading 9" w:uiPriority="9" w:qFormat="1"/>
+    <w:lsdException w:name="toc 1" w:uiPriority="39"/>
+    <w:lsdException w:name="toc 2" w:uiPriority="39"/>
+    <w:lsdException w:name="toc 3" w:uiPriority="39"/>
+    <w:lsdException w:name="toc 4" w:uiPriority="39"/>
+    <w:lsdException w:name="toc 5" w:uiPriority="39"/>
+    <w:lsdException w:name="toc 6" w:uiPriority="39"/>
+    <w:lsdException w:name="toc 7" w:uiPriority="39"/>
+    <w:lsdException w:name="toc 8" w:uiPriority="39"/>
+    <w:lsdException w:name="toc 9" w:uiPriority="39"/>
+    <w:lsdException w:name="caption" w:uiPriority="35" w:qFormat="1"/>
+    <w:lsdException w:name="Title" w:semiHidden="0" w:uiPriority="10" w:unhideWhenUsed="0" w:qFormat="1"/>
+    <w:lsdException w:name="Default Paragraph Font" w:uiPriority="1"/>
+    <w:lsdException w:name="Subtitle" w:semiHidden="0" w:uiPriority="11" w:unhideWhenUsed="0" w:qFormat="1"/>
+    <w:lsdException w:name="Strong" w:semiHidden="0" w:uiPriority="22" w:unhideWhenUsed="0" w:qFormat="1"/>
+    <w:lsdException w:name="Emphasis" w:semiHidden="0" w:uiPriority="20" w:unhideWhenUsed="0" w:qFormat="1"/>
+    <w:lsdException w:name="Table Grid" w:semiHidden="0" w:uiPriority="39" w:unhideWhenUsed="0"/>
+    <w:lsdException w:name="Placeholder Text" w:unhideWhenUsed="0"/>
+    <w:lsdException w:name="No Spacing" w:semiHidden="0" w:uiPriority="1" w:unhideWhenUsed="0" w:qFormat="1"/>
+    <w:lsdException w:name="Light Shading" w:semiHidden="0" w:uiPriority="60" w:unhideWhenUsed="0"/>
+    <w:lsdException w:name="Light List" w:semiHidden="0" w:uiPriority="61" w:unhideWhenUsed="0"/>
+    <w:lsdException w:name="Light Grid" w:semiHidden="0" w:uiPriority="62" w:unhideWhenUsed="0"/>
+    <w:lsdException w:name="Medium Shading 1" w:semiHidden="0" w:uiPriority="63" w:unhideWhenUsed="0"/>
+    <w:lsdException w:name="Medium Shading 2" w:semiHidden="0" w:uiPriority="64" w:unhideWhenUsed="0"/>
+    <w:lsdException w:name="Medium List 1" w:semiHidden="0" w:uiPriority="65" w:unhideWhenUsed="0"/>
+    <w:lsdException w:name="Medium List 2" w:semiHidden="0" w:uiPriority="66" w:unhideWhenUsed="0"/>
+    <w:lsdException w:name="Medium Grid 1" w:semiHidden="0" w:uiPriority="67" w:unhideWhenUsed="0"/>
+    <w:lsdException w:name="Medium Grid 2" w:semiHidden="0" w:uiPriority="68" w:unhideWhenUsed="0"/>
+    <w:lsdException w:name="Medium Grid 3" w:semiHidden="0" w:uiPriority="69" w:unhideWhenUsed="0"/>
+    <w:lsdException w:name="Dark List" w:semiHidden="0" w:uiPriority="70" w:unhideWhenUsed="0"/>
+    <w:lsdException w:name="Colorful Shading" w:semiHidden="0" w:uiPriority="71" w:unhideWhenUsed="0"/>
+    <w:lsdException w:name="Colorful List" w:semiHidden="0" w:uiPriority="72" w:unhideWhenUsed="0"/>
+    <w:lsdException w:name="Colorful Grid" w:semiHidden="0" w:uiPriority="73" w:unhideWhenUsed="0"/>
+    <w:lsdException w:name="Light Shading Accent 1" w:semiHidden="0" w:uiPriority="60" w:unhideWhenUsed="0"/>
+    <w:lsdException w:name="Light List Accent 1" w:semiHidden="0" w:uiPriority="61" w:unhideWhenUsed="0"/>
+    <w:lsdException w:name="Light Grid Accent 1" w:semiHidden="0" w:uiPriority="62" w:unhideWhenUsed="0"/>
+    <w:lsdException w:name="Medium Shading 1 Accent 1" w:semiHidden="0" w:uiPriority="63" w:unhideWhenUsed="0"/>
+    <w:lsdException w:name="Medium Shading 2 Accent 1" w:semiHidden="0" w:uiPriority="64" w:unhideWhenUsed="0"/>
+    <w:lsdException w:name="Medium List 1 Accent 1" w:semiHidden="0" w:uiPriority="65" w:unhideWhenUsed="0"/>
+    <w:lsdException w:name="Revision" w:unhideWhenUsed="0"/>
+    <w:lsdException w:name="List Paragraph" w:semiHidden="0" w:uiPriority="34" w:unhideWhenUsed="0" w:qFormat="1"/>
+    <w:lsdException w:name="Quote" w:semiHidden="0" w:uiPriority="29" w:unhideWhenUsed="0" w:qFormat="1"/>
+    <w:lsdException w:name="Intense Quote" w:semiHidden="0" w:uiPriority="30" w:unhideWhenUsed="0" w:qFormat="1"/>
+    <w:lsdException w:name="Medium List 2 Accent 1" w:semiHidden="0" w:uiPriority="66" w:unhideWhenUsed="0"/>
+    <w:lsdException w:name="Medium Grid 1 Accent 1" w:semiHidden="0" w:uiPriority="67" w:unhideWhenUsed="0"/>
+    <w:lsdException w:name="Medium Grid 2 Accent 1" w:semiHidden="0" w:uiPriority="68" w:unhideWhenUsed="0"/>
+    <w:lsdException w:name="Medium Grid 3 Accent 1" w:semiHidden="0" w:uiPriority="69" w:unhideWhenUsed="0"/>
+    <w:lsdException w:name="Dark List Accent 1" w:semiHidden="0" w:uiPriority="70" w:unhideWhenUsed="0"/>
+    <w:lsdException w:name="Colorful Shading Accent 1" w:semiHidden="0" w:uiPriority="71" w:unhideWhenUsed="0"/>
+    <w:lsdException w:name="Colorful List Accent 1" w:semiHidden="0" w:uiPriority="72" w:unhideWhenUsed="0"/>
+    <w:lsdException w:name="Colorful Grid Accent 1" w:semiHidden="0" w:uiPriority="73" w:unhideWhenUsed="0"/>
+    <w:lsdException w:name="Light Shading Accent 2" w:semiHidden="0" w:uiPriority="60" w:unhideWhenUsed="0"/>
+    <w:lsdException w:name="Light List Accent 2" w:semiHidden="0" w:uiPriority="61" w:unhideWhenUsed="0"/>
+    <w:lsdException w:name="Light Grid Accent 2" w:semiHidden="0" w:uiPriority="62" w:unhideWhenUsed="0"/>
+    <w:lsdException w:name="Medium Shading 1 Accent 2" w:semiHidden="0" w:uiPriority="63" w:unhideWhenUsed="0"/>
+    <w:lsdException w:name="Medium Shading 2 Accent 2" w:semiHidden="0" w:uiPriority="64" w:unhideWhenUsed="0"/>
+    <w:lsdException w:name="Medium List 1 Accent 2" w:semiHidden="0" w:uiPriority="65" w:unhideWhenUsed="0"/>
+    <w:lsdException w:name="Medium List 2 Accent 2" w:semiHidden="0" w:uiPriority="66" w:unhideWhenUsed="0"/>
+    <w:lsdException w:name="Medium Grid 1 Accent 2" w:semiHidden="0" w:uiPriority="67" w:unhideWhenUsed="0"/>
+    <w:lsdException w:name="Medium Grid 2 Accent 2" w:semiHidden="0" w:uiPriority="68" w:unhideWhenUsed="0"/>
+    <w:lsdException w:name="Medium Grid 3 Accent 2" w:semiHidden="0" w:uiPriority="69" w:unhideWhenUsed="0"/>
+    <w:lsdException w:name="Dark List Accent 2" w:semiHidden="0" w:uiPriority="70" w:unhideWhenUsed="0"/>
+    <w:lsdException w:name="Colorful Shading Accent 2" w:semiHidden="0" w:uiPriority="71" w:unhideWhenUsed="0"/>
+    <w:lsdException w:name="Colorful List Accent 2" w:semiHidden="0" w:uiPriority="72" w:unhideWhenUsed="0"/>
+    <w:lsdException w:name="Colorful Grid Accent 2" w:semiHidden="0" w:uiPriority="73" w:unhideWhenUsed="0"/>
+    <w:lsdException w:name="Light Shading Accent 3" w:semiHidden="0" w:uiPriority="60" w:unhideWhenUsed="0"/>
+    <w:lsdException w:name="Light List Accent 3" w:semiHidden="0" w:uiPriority="61" w:unhideWhenUsed="0"/>
+    <w:lsdException w:name="Light Grid Accent 3" w:semiHidden="0" w:uiPriority="62" w:unhideWhenUsed="0"/>
+    <w:lsdException w:name="Medium Shading 1 Accent 3" w:semiHidden="0" w:uiPriority="63" w:unhideWhenUsed="0"/>
+    <w:lsdException w:name="Medium Shading 2 Accent 3" w:semiHidden="0" w:uiPriority="64" w:unhideWhenUsed="0"/>
+    <w:lsdException w:name="Medium List 1 Accent 3" w:semiHidden="0" w:uiPriority="65" w:unhideWhenUsed="0"/>
+    <w:lsdException w:name="Medium List 2 Accent 3" w:semiHidden="0" w:uiPriority="66" w:unhideWhenUsed="0"/>
+    <w:lsdException w:name="Medium Grid 1 Accent 3" w:semiHidden="0" w:uiPriority="67" w:unhideWhenUsed="0"/>
+    <w:lsdException w:name="Medium Grid 2 Accent 3" w:semiHidden="0" w:uiPriority="68" w:unhideWhenUsed="0"/>
+    <w:lsdException w:name="Medium Grid 3 Accent 3" w:semiHidden="0" w:uiPriority="69" w:unhideWhenUsed="0"/>
+    <w:lsdException w:name="Dark List Accent 3" w:semiHidden="0" w:uiPriority="70" w:unhideWhenUsed="0"/>
+    <w:lsdException w:name="Colorful Shading Accent 3" w:semiHidden="0" w:uiPriority="71" w:unhideWhenUsed="0"/>
+    <w:lsdException w:name="Colorful List Accent 3" w:semiHidden="0" w:uiPriority="72" w:unhideWhenUsed="0"/>
+    <w:lsdException w:name="Colorful Grid Accent 3" w:semiHidden="0" w:uiPriority="73" w:unhideWhenUsed="0"/>
+    <w:lsdException w:name="Light Shading Accent 4" w:semiHidden="0" w:uiPriority="60" w:unhideWhenUsed="0"/>
+    <w:lsdException w:name="Light List Accent 4" w:semiHidden="0" w:uiPriority="61" w:unhideWhenUsed="0"/>
+    <w:lsdException w:name="Light Grid Accent 4" w:semiHidden="0" w:uiPriority="62" w:unhideWhenUsed="0"/>
+    <w:lsdException w:name="Medium Shading 1 Accent 4" w:semiHidden="0" w:uiPriority="63" w:unhideWhenUsed="0"/>
+    <w:lsdException w:name="Medium Shading 2 Accent 4" w:semiHidden="0" w:uiPriority="64" w:unhideWhenUsed="0"/>
+    <w:lsdException w:name="Medium List 1 Accent 4" w:semiHidden="0" w:uiPriority="65" w:unhideWhenUsed="0"/>
+    <w:lsdException w:name="Medium List 2 Accent 4" w:semiHidden="0" w:uiPriority="66" w:unhideWhenUsed="0"/>
+    <w:lsdException w:name="Medium Grid 1 Accent 4" w:semiHidden="0" w:uiPriority="67" w:unhideWhenUsed="0"/>
+    <w:lsdException w:name="Medium Grid 2 Accent 4" w:semiHidden="0" w:uiPriority="68" w:unhideWhenUsed="0"/>
+    <w:lsdException w:name="Medium Grid 3 Accent 4" w:semiHidden="0" w:uiPriority="69" w:unhideWhenUsed="0"/>
+    <w:lsdException w:name="Dark List Accent 4" w:semiHidden="0" w:uiPriority="70" w:unhideWhenUsed="0"/>
+    <w:lsdException w:name="Colorful Shading Accent 4" w:semiHidden="0" w:uiPriority="71" w:unhideWhenUsed="0"/>
+    <w:lsdException w:name="Colorful List Accent 4" w:semiHidden="0" w:uiPriority="72" w:unhideWhenUsed="0"/>
+    <w:lsdException w:name="Colorful Grid Accent 4" w:semiHidden="0" w:uiPriority="73" w:unhideWhenUsed="0"/>
+    <w:lsdException w:name="Light Shading Accent 5" w:semiHidden="0" w:uiPriority="60" w:unhideWhenUsed="0"/>
+    <w:lsdException w:name="Light List Accent 5" w:semiHidden="0" w:uiPriority="61" w:unhideWhenUsed="0"/>
+    <w:lsdException w:name="Light Grid Accent 5" w:semiHidden="0" w:uiPriority="62" w:unhideWhenUsed="0"/>
+    <w:lsdException w:name="Medium Shading 1 Accent 5" w:semiHidden="0" w:uiPriority="63" w:unhideWhenUsed="0"/>
+    <w:lsdException w:name="Medium Shading 2 Accent 5" w:semiHidden="0" w:uiPriority="64" w:unhideWhenUsed="0"/>
+    <w:lsdException w:name="Medium List 1 Accent 5" w:semiHidden="0" w:uiPriority="65" w:unhideWhenUsed="0"/>
+    <w:lsdException w:name="Medium List 2 Accent 5" w:semiHidden="0" w:uiPriority="66" w:unhideWhenUsed="0"/>
+    <w:lsdException w:name="Medium Grid 1 Accent 5" w:semiHidden="0" w:uiPriority="67" w:unhideWhenUsed="0"/>
+    <w:lsdException w:name="Medium Grid 2 Accent 5" w:semiHidden="0" w:uiPriority="68" w:unhideWhenUsed="0"/>
+    <w:lsdException w:name="Medium Grid 3 Accent 5" w:semiHidden="0" w:uiPriority="69" w:unhideWhenUsed="0"/>
+    <w:lsdException w:name="Dark List Accent 5" w:semiHidden="0" w:uiPriority="70" w:unhideWhenUsed="0"/>
+    <w:lsdException w:name="Colorful Shading Accent 5" w:semiHidden="0" w:uiPriority="71" w:unhideWhenUsed="0"/>
+    <w:lsdException w:name="Colorful List Accent 5" w:semiHidden="0" w:uiPriority="72" w:unhideWhenUsed="0"/>
+    <w:lsdException w:name="Colorful Grid Accent 5" w:semiHidden="0" w:uiPriority="73" w:unhideWhenUsed="0"/>
+    <w:lsdException w:name="Light Shading Accent 6" w:semiHidden="0" w:uiPriority="60" w:unhideWhenUsed="0"/>
+    <w:lsdException w:name="Light List Accent 6" w:semiHidden="0" w:uiPriority="61" w:unhideWhenUsed="0"/>
+    <w:lsdException w:name="Light Grid Accent 6" w:semiHidden="0" w:uiPriority="62" w:unhideWhenUsed="0"/>
+    <w:lsdException w:name="Medium Shading 1 Accent 6" w:semiHidden="0" w:uiPriority="63" w:unhideWhenUsed="0"/>
+    <w:lsdException w:name="Medium Shading 2 Accent 6" w:semiHidden="0" w:uiPriority="64" w:unhideWhenUsed="0"/>
+    <w:lsdException w:name="Medium List 1 Accent 6" w:semiHidden="0" w:uiPriority="65" w:unhideWhenUsed="0"/>
+    <w:lsdException w:name="Medium List 2 Accent 6" w:semiHidden="0" w:uiPriority="66" w:unhideWhenUsed="0"/>
+    <w:lsdException w:name="Medium Grid 1 Accent 6" w:semiHidden="0" w:uiPriority="67" w:unhideWhenUsed="0"/>
+    <w:lsdException w:name="Medium Grid 2 Accent 6" w:semiHidden="0" w:uiPriority="68" w:unhideWhenUsed="0"/>
+    <w:lsdException w:name="Medium Grid 3 Accent 6" w:semiHidden="0" w:uiPriority="69" w:unhideWhenUsed="0"/>
+    <w:lsdException w:name="Dark List Accent 6" w:semiHidden="0" w:uiPriority="70" w:unhideWhenUsed="0"/>
+    <w:lsdException w:name="Colorful Shading Accent 6" w:semiHidden="0" w:uiPriority="71" w:unhideWhenUsed="0"/>
+    <w:lsdException w:name="Colorful List Accent 6" w:semiHidden="0" w:uiPriority="72" w:unhideWhenUsed="0"/>
+    <w:lsdException w:name="Colorful Grid Accent 6" w:semiHidden="0" w:uiPriority="73" w:unhideWhenUsed="0"/>
+    <w:lsdException w:name="Subtle Emphasis" w:semiHidden="0" w:uiPriority="19" w:unhideWhenUsed="0" w:qFormat="1"/>
+    <w:lsdException w:name="Intense Emphasis" w:semiHidden="0" w:uiPriority="21" w:unhideWhenUsed="0" w:qFormat="1"/>
+    <w:lsdException w:name="Subtle Reference" w:semiHidden="0" w:uiPriority="31" w:unhideWhenUsed="0" w:qFormat="1"/>
+    <w:lsdException w:name="Intense Reference" w:semiHidden="0" w:uiPriority="32" w:unhideWhenUsed="0" w:qFormat="1"/>
+    <w:lsdException w:name="Book Title" w:semiHidden="0" w:uiPriority="33" w:unhideWhenUsed="0" w:qFormat="1"/>
+    <w:lsdException w:name="Bibliography" w:uiPriority="37"/>
+    <w:lsdException w:name="TOC Heading" w:uiPriority="39" w:qFormat="1"/>
+  </w:latentStyles>
+  <w:style w:type="paragraph" w:default="1" w:styleId="Normal">
+    <w:name w:val="Normal"/>
+    <w:qFormat/>
+  </w:style>
+  <w:style w:type="paragraph" w:styleId="Heading1">
+    <w:name w:val="heading 1"/>
+    <w:basedOn w:val="Normal"/>
+    <w:next w:val="Normal"/>
+    <w:link w:val="Heading1Char"/>
+    <w:uiPriority w:val="9"/>
+    <w:qFormat/>
+    <w:rsid w:val="004B743E"/>
+    <w:pPr>
+      <w:keepNext/>
+      <w:keepLines/>
+      <w:spacing w:before="240"/>
+      <w:outlineLvl w:val="0"/>
+    </w:pPr>
+    <w:rPr>
+      <w:rFonts w:asciiTheme="majorHAnsi" w:eastAsiaTheme="majorEastAsia" w:hAnsiTheme="majorHAnsi" w:cstheme="majorBidi"/>
+      <w:color w:val="2F5496" w:themeColor="accent1" w:themeShade="BF"/>
+      <w:sz w:val="32"/>
+      <w:szCs w:val="32"/>
+    </w:rPr>
+  </w:style>
+  <w:style w:type="paragraph" w:styleId="Heading2">
+    <w:name w:val="heading 2"/>
+    <w:basedOn w:val="Normal"/>
+    <w:next w:val="Normal"/>
+    <w:link w:val="Heading2Char"/>
+    <w:uiPriority w:val="9"/>
+    <w:unhideWhenUsed/>
+    <w:qFormat/>
+    <w:rsid w:val="004B743E"/>
+    <w:pPr>
+      <w:keepNext/>
+      <w:keepLines/>
+      <w:spacing w:before="40"/>
+      <w:outlineLvl w:val="1"/>
+    </w:pPr>
+    <w:rPr>
+      <w:rFonts w:asciiTheme="majorHAnsi" w:eastAsiaTheme="majorEastAsia" w:hAnsiTheme="majorHAnsi" w:cstheme="majorBidi"/>
+      <w:color w:val="2F5496" w:themeColor="accent1" w:themeShade="BF"/>
+      <w:sz w:val="26"/>
+      <w:szCs w:val="26"/>
+    </w:rPr>
+  </w:style>
+  <w:style w:type="character" w:default="1" w:styleId="DefaultParagraphFont">
+    <w:name w:val="Default Paragraph Font"/>
+    <w:uiPriority w:val="1"/>
+    <w:unhideWhenUsed/>
+  </w:style>
+  <w:style w:type="table" w:default="1" w:styleId="TableNormal">
+    <w:name w:val="Normal Table"/>
+    <w:uiPriority w:val="99"/>
+    <w:semiHidden/>
+    <w:unhideWhenUsed/>
+    <w:tblPr>
+      <w:tblInd w:w="0" w:type="dxa"/>
+      <w:tblCellMar>
+        <w:top w:w="0" w:type="dxa"/>
+        <w:left w:w="108" w:type="dxa"/>
+        <w:bottom w:w="0" w:type="dxa"/>
+        <w:right w:w="108" w:type="dxa"/>
+      </w:tblCellMar>
+    </w:tblPr>
+  </w:style>
+  <w:style w:type="numbering" w:default="1" w:styleId="NoList">
+    <w:name w:val="No List"/>
+    <w:uiPriority w:val="99"/>
+    <w:semiHidden/>
+    <w:unhideWhenUsed/>
+  </w:style>
+  <w:style w:type="character" w:customStyle="1" w:styleId="Heading1Char">
+    <w:name w:val="Heading 1 Char"/>
+    <w:basedOn w:val="DefaultParagraphFont"/>
+    <w:link w:val="Heading1"/>
+    <w:uiPriority w:val="9"/>
+    <w:rsid w:val="004B743E"/>
+    <w:rPr>
+      <w:rFonts w:asciiTheme="majorHAnsi" w:eastAsiaTheme="majorEastAsia" w:hAnsiTheme="majorHAnsi" w:cstheme="majorBidi"/>
+      <w:color w:val="2F5496" w:themeColor="accent1" w:themeShade="BF"/>
+      <w:sz w:val="32"/>
+      <w:szCs w:val="32"/>
+    </w:rPr>
+  </w:style>
+  <w:style w:type="character" w:customStyle="1" w:styleId="Heading2Char">
+    <w:name w:val="Heading 2 Char"/>
+    <w:basedOn w:val="DefaultParagraphFont"/>
+    <w:link w:val="Heading2"/>
+    <w:uiPriority w:val="9"/>
+    <w:rsid w:val="004B743E"/>
+    <w:rPr>
+      <w:rFonts w:asciiTheme="majorHAnsi" w:eastAsiaTheme="majorEastAsia" w:hAnsiTheme="majorHAnsi" w:cstheme="majorBidi"/>
+      <w:color w:val="2F5496" w:themeColor="accent1" w:themeShade="BF"/>
+      <w:sz w:val="26"/>
+      <w:szCs w:val="26"/>
+    </w:rPr>
+  </w:style>
+  <w:style w:type="paragraph" w:styleId="BalloonText">
+    <w:name w:val="Balloon Text"/>
+    <w:basedOn w:val="Normal"/>
+    <w:link w:val="BalloonTextChar"/>
+    <w:uiPriority w:val="99"/>
+    <w:semiHidden/>
+    <w:unhideWhenUsed/>
+    <w:rsid w:val="00BD7B41"/>
+    <w:rPr>
+      <w:rFonts w:ascii="Tahoma" w:hAnsi="Tahoma" w:cs="Tahoma"/>
+      <w:sz w:val="16"/>
+      <w:szCs w:val="16"/>
+    </w:rPr>
+  </w:style>
+  <w:style w:type="character" w:customStyle="1" w:styleId="BalloonTextChar">
+    <w:name w:val="Balloon Text Char"/>
+    <w:basedOn w:val="DefaultParagraphFont"/>
+    <w:link w:val="BalloonText"/>
+    <w:uiPriority w:val="99"/>
+    <w:semiHidden/>
+    <w:rsid w:val="00BD7B41"/>
+    <w:rPr>
+      <w:rFonts w:ascii="Tahoma" w:hAnsi="Tahoma" w:cs="Tahoma"/>
+      <w:sz w:val="16"/>
+      <w:szCs w:val="16"/>
+    </w:rPr>
+  </w:style>
 </w:styles>
 </file>
 
@@ -2707,7 +3075,7 @@
     </a:clrScheme>
     <a:fontScheme name="Office">
       <a:majorFont>
-        <a:latin typeface="Calibri Light" panose="020F0302020204030204"/>
+        <a:latin typeface="Calibri Light"/>
         <a:ea typeface=""/>
         <a:cs typeface=""/>
         <a:font script="Jpan" typeface="Yu Gothic Light"/>
@@ -2742,7 +3110,7 @@
         <a:font script="Geor" typeface="Sylfaen"/>
       </a:majorFont>
       <a:minorFont>
-        <a:latin typeface="Calibri" panose="020F0502020204030204"/>
+        <a:latin typeface="Calibri"/>
         <a:ea typeface=""/>
         <a:cs typeface=""/>
         <a:font script="Jpan" typeface="Yu Mincho"/>
@@ -2919,7 +3287,7 @@
   <a:extraClrSchemeLst/>
   <a:extLst>
     <a:ext uri="{05A4C25C-085E-4340-85A3-A5531E510DB2}">
-      <thm15:themeFamily xmlns:thm15="http://schemas.microsoft.com/office/thememl/2012/main" name="Office Theme" id="{62F939B6-93AF-4DB8-9C6B-D6C7DFDC589F}" vid="{4A3C46E8-61CC-4603-A589-7422A47A8E4A}"/>
+      <thm15:themeFamily xmlns:thm15="http://schemas.microsoft.com/office/thememl/2012/main" xmlns="" name="Office Theme" id="{62F939B6-93AF-4DB8-9C6B-D6C7DFDC589F}" vid="{4A3C46E8-61CC-4603-A589-7422A47A8E4A}"/>
     </a:ext>
   </a:extLst>
 </a:theme>

</xml_diff>